<commit_message>
Detalhamento dos Casos de Usos
acrescentei o digrama ao documento
</commit_message>
<xml_diff>
--- a/2.Análise/2.1.MCU/Detalhamento dos Casos de Usos - Evento Fácil.docx
+++ b/2.Análise/2.1.MCU/Detalhamento dos Casos de Usos - Evento Fácil.docx
@@ -1017,6 +1017,51 @@
           <w:u w:val="none"/>
           <w:vertAlign w:val="baseline"/>
         </w:rPr>
+        <w:drawing>
+          <wp:anchor behindDoc="0" distT="0" distB="0" distL="0" distR="0" simplePos="0" locked="0" layoutInCell="1" allowOverlap="1" relativeHeight="2">
+            <wp:simplePos x="0" y="0"/>
+            <wp:positionH relativeFrom="column">
+              <wp:align>center</wp:align>
+            </wp:positionH>
+            <wp:positionV relativeFrom="paragraph">
+              <wp:posOffset>635</wp:posOffset>
+            </wp:positionV>
+            <wp:extent cx="5400040" cy="3885565"/>
+            <wp:effectExtent l="0" t="0" r="0" b="0"/>
+            <wp:wrapSquare wrapText="largest"/>
+            <wp:docPr id="1" name="Figura1" descr=""/>
+            <wp:cNvGraphicFramePr>
+              <a:graphicFrameLocks xmlns:a="http://schemas.openxmlformats.org/drawingml/2006/main" noChangeAspect="1"/>
+            </wp:cNvGraphicFramePr>
+            <a:graphic xmlns:a="http://schemas.openxmlformats.org/drawingml/2006/main">
+              <a:graphicData uri="http://schemas.openxmlformats.org/drawingml/2006/picture">
+                <pic:pic xmlns:pic="http://schemas.openxmlformats.org/drawingml/2006/picture">
+                  <pic:nvPicPr>
+                    <pic:cNvPr id="1" name="Figura1" descr=""/>
+                    <pic:cNvPicPr>
+                      <a:picLocks noChangeAspect="1" noChangeArrowheads="1"/>
+                    </pic:cNvPicPr>
+                  </pic:nvPicPr>
+                  <pic:blipFill>
+                    <a:blip r:embed="rId2"/>
+                    <a:stretch>
+                      <a:fillRect/>
+                    </a:stretch>
+                  </pic:blipFill>
+                  <pic:spPr bwMode="auto">
+                    <a:xfrm>
+                      <a:off x="0" y="0"/>
+                      <a:ext cx="5400040" cy="3885565"/>
+                    </a:xfrm>
+                    <a:prstGeom prst="rect">
+                      <a:avLst/>
+                    </a:prstGeom>
+                  </pic:spPr>
+                </pic:pic>
+              </a:graphicData>
+            </a:graphic>
+          </wp:anchor>
+        </w:drawing>
       </w:r>
     </w:p>
     <w:p>
@@ -1086,7 +1131,7 @@
         <w:tblStyle w:val="Table1"/>
         <w:tblW w:w="8643" w:type="dxa"/>
         <w:jc w:val="left"/>
-        <w:tblInd w:w="-148" w:type="dxa"/>
+        <w:tblInd w:w="-153" w:type="dxa"/>
         <w:tblBorders>
           <w:top w:val="single" w:sz="4" w:space="0" w:color="000001"/>
           <w:left w:val="single" w:sz="4" w:space="0" w:color="000001"/>
@@ -1097,7 +1142,7 @@
         </w:tblBorders>
         <w:tblCellMar>
           <w:top w:w="0" w:type="dxa"/>
-          <w:left w:w="83" w:type="dxa"/>
+          <w:left w:w="78" w:type="dxa"/>
           <w:bottom w:w="0" w:type="dxa"/>
           <w:right w:w="108" w:type="dxa"/>
         </w:tblCellMar>
@@ -1123,7 +1168,7 @@
             </w:tcBorders>
             <w:shd w:fill="FFFFFF" w:val="clear"/>
             <w:tcMar>
-              <w:left w:w="83" w:type="dxa"/>
+              <w:left w:w="78" w:type="dxa"/>
             </w:tcMar>
           </w:tcPr>
           <w:p>
@@ -1169,7 +1214,7 @@
             </w:tcBorders>
             <w:shd w:fill="FFFFFF" w:val="clear"/>
             <w:tcMar>
-              <w:left w:w="83" w:type="dxa"/>
+              <w:left w:w="78" w:type="dxa"/>
             </w:tcMar>
           </w:tcPr>
           <w:p>
@@ -1210,7 +1255,7 @@
             </w:tcBorders>
             <w:shd w:fill="FFFFFF" w:val="clear"/>
             <w:tcMar>
-              <w:left w:w="83" w:type="dxa"/>
+              <w:left w:w="78" w:type="dxa"/>
             </w:tcMar>
           </w:tcPr>
           <w:p>
@@ -1252,7 +1297,7 @@
             </w:tcBorders>
             <w:shd w:fill="FFFFFF" w:val="clear"/>
             <w:tcMar>
-              <w:left w:w="83" w:type="dxa"/>
+              <w:left w:w="78" w:type="dxa"/>
             </w:tcMar>
           </w:tcPr>
           <w:p>
@@ -1289,7 +1334,7 @@
             </w:tcBorders>
             <w:shd w:fill="FFFFFF" w:val="clear"/>
             <w:tcMar>
-              <w:left w:w="83" w:type="dxa"/>
+              <w:left w:w="78" w:type="dxa"/>
             </w:tcMar>
           </w:tcPr>
           <w:p>
@@ -1330,7 +1375,7 @@
             </w:tcBorders>
             <w:shd w:fill="FFFFFF" w:val="clear"/>
             <w:tcMar>
-              <w:left w:w="83" w:type="dxa"/>
+              <w:left w:w="78" w:type="dxa"/>
             </w:tcMar>
           </w:tcPr>
           <w:p>
@@ -1373,7 +1418,7 @@
             </w:tcBorders>
             <w:shd w:fill="FFFFFF" w:val="clear"/>
             <w:tcMar>
-              <w:left w:w="83" w:type="dxa"/>
+              <w:left w:w="78" w:type="dxa"/>
             </w:tcMar>
           </w:tcPr>
           <w:p>
@@ -1410,7 +1455,7 @@
             </w:tcBorders>
             <w:shd w:fill="FFFFFF" w:val="clear"/>
             <w:tcMar>
-              <w:left w:w="83" w:type="dxa"/>
+              <w:left w:w="78" w:type="dxa"/>
             </w:tcMar>
           </w:tcPr>
           <w:p>
@@ -1452,7 +1497,7 @@
             </w:tcBorders>
             <w:shd w:fill="FFFFFF" w:val="clear"/>
             <w:tcMar>
-              <w:left w:w="83" w:type="dxa"/>
+              <w:left w:w="78" w:type="dxa"/>
             </w:tcMar>
           </w:tcPr>
           <w:p>
@@ -1468,15 +1513,7 @@
                 <w:sz w:val="20"/>
                 <w:szCs w:val="20"/>
               </w:rPr>
-              <w:t>3</w:t>
-            </w:r>
-            <w:r>
-              <w:rPr>
-                <w:rFonts w:eastAsia="Arial" w:cs="Arial" w:ascii="Arial" w:hAnsi="Arial"/>
-                <w:sz w:val="20"/>
-                <w:szCs w:val="20"/>
-              </w:rPr>
-              <w:t>. Ator entra com as informações pedidas</w:t>
+              <w:t>3. Ator entra com as informações pedidas</w:t>
             </w:r>
           </w:p>
         </w:tc>
@@ -1493,7 +1530,7 @@
             </w:tcBorders>
             <w:shd w:fill="FFFFFF" w:val="clear"/>
             <w:tcMar>
-              <w:left w:w="83" w:type="dxa"/>
+              <w:left w:w="78" w:type="dxa"/>
             </w:tcMar>
           </w:tcPr>
           <w:p>
@@ -1508,7 +1545,11 @@
               </w:rPr>
             </w:pPr>
             <w:r>
-              <w:rPr/>
+              <w:rPr>
+                <w:rFonts w:eastAsia="Arial" w:cs="Arial" w:ascii="Arial" w:hAnsi="Arial"/>
+                <w:sz w:val="20"/>
+                <w:szCs w:val="20"/>
+              </w:rPr>
             </w:r>
           </w:p>
         </w:tc>
@@ -1530,7 +1571,7 @@
             </w:tcBorders>
             <w:shd w:fill="FFFFFF" w:val="clear"/>
             <w:tcMar>
-              <w:left w:w="83" w:type="dxa"/>
+              <w:left w:w="78" w:type="dxa"/>
             </w:tcMar>
           </w:tcPr>
           <w:p>
@@ -1546,15 +1587,7 @@
                 <w:sz w:val="20"/>
                 <w:szCs w:val="20"/>
               </w:rPr>
-              <w:t>4</w:t>
-            </w:r>
-            <w:r>
-              <w:rPr>
-                <w:rFonts w:eastAsia="Arial" w:cs="Arial" w:ascii="Arial" w:hAnsi="Arial"/>
-                <w:sz w:val="20"/>
-                <w:szCs w:val="20"/>
-              </w:rPr>
-              <w:t>. Ator seleciona a opção cadastrar</w:t>
+              <w:t>4. Ator seleciona a opção cadastrar</w:t>
             </w:r>
           </w:p>
         </w:tc>
@@ -1571,7 +1604,7 @@
             </w:tcBorders>
             <w:shd w:fill="FFFFFF" w:val="clear"/>
             <w:tcMar>
-              <w:left w:w="83" w:type="dxa"/>
+              <w:left w:w="78" w:type="dxa"/>
             </w:tcMar>
           </w:tcPr>
           <w:p>
@@ -1587,15 +1620,7 @@
                 <w:sz w:val="20"/>
                 <w:szCs w:val="20"/>
               </w:rPr>
-              <w:t>5</w:t>
-            </w:r>
-            <w:r>
-              <w:rPr>
-                <w:rFonts w:eastAsia="Arial" w:cs="Arial" w:ascii="Arial" w:hAnsi="Arial"/>
-                <w:sz w:val="20"/>
-                <w:szCs w:val="20"/>
-              </w:rPr>
-              <w:t>. Sistema verifica consistência das informações</w:t>
+              <w:t>5. Sistema verifica consistência das informações</w:t>
             </w:r>
           </w:p>
         </w:tc>
@@ -1617,7 +1642,7 @@
             </w:tcBorders>
             <w:shd w:fill="FFFFFF" w:val="clear"/>
             <w:tcMar>
-              <w:left w:w="83" w:type="dxa"/>
+              <w:left w:w="78" w:type="dxa"/>
             </w:tcMar>
           </w:tcPr>
           <w:p>
@@ -1653,7 +1678,7 @@
             </w:tcBorders>
             <w:shd w:fill="FFFFFF" w:val="clear"/>
             <w:tcMar>
-              <w:left w:w="83" w:type="dxa"/>
+              <w:left w:w="78" w:type="dxa"/>
             </w:tcMar>
           </w:tcPr>
           <w:p>
@@ -1669,15 +1694,7 @@
                 <w:sz w:val="20"/>
                 <w:szCs w:val="20"/>
               </w:rPr>
-              <w:t>6</w:t>
-            </w:r>
-            <w:r>
-              <w:rPr>
-                <w:rFonts w:eastAsia="Arial" w:cs="Arial" w:ascii="Arial" w:hAnsi="Arial"/>
-                <w:sz w:val="20"/>
-                <w:szCs w:val="20"/>
-              </w:rPr>
-              <w:t>. Sistema insere informações no banco de dados</w:t>
+              <w:t>6. Sistema insere informações no banco de dados</w:t>
             </w:r>
           </w:p>
         </w:tc>
@@ -1699,7 +1716,7 @@
             </w:tcBorders>
             <w:shd w:fill="FFFFFF" w:val="clear"/>
             <w:tcMar>
-              <w:left w:w="83" w:type="dxa"/>
+              <w:left w:w="78" w:type="dxa"/>
             </w:tcMar>
           </w:tcPr>
           <w:p>
@@ -1735,7 +1752,7 @@
             </w:tcBorders>
             <w:shd w:fill="FFFFFF" w:val="clear"/>
             <w:tcMar>
-              <w:left w:w="83" w:type="dxa"/>
+              <w:left w:w="78" w:type="dxa"/>
             </w:tcMar>
           </w:tcPr>
           <w:p>
@@ -1751,15 +1768,7 @@
                 <w:sz w:val="20"/>
                 <w:szCs w:val="20"/>
               </w:rPr>
-              <w:t>7</w:t>
-            </w:r>
-            <w:r>
-              <w:rPr>
-                <w:rFonts w:eastAsia="Arial" w:cs="Arial" w:ascii="Arial" w:hAnsi="Arial"/>
-                <w:sz w:val="20"/>
-                <w:szCs w:val="20"/>
-              </w:rPr>
-              <w:t>. Sistema retorna mensagem de sucesso na operação</w:t>
+              <w:t>7. Sistema retorna mensagem de sucesso na operação</w:t>
             </w:r>
           </w:p>
         </w:tc>
@@ -1780,7 +1789,7 @@
             </w:tcBorders>
             <w:shd w:fill="FFFFFF" w:val="clear"/>
             <w:tcMar>
-              <w:left w:w="83" w:type="dxa"/>
+              <w:left w:w="78" w:type="dxa"/>
             </w:tcMar>
           </w:tcPr>
           <w:p>
@@ -1823,7 +1832,7 @@
             </w:tcBorders>
             <w:shd w:fill="FFFFFF" w:val="clear"/>
             <w:tcMar>
-              <w:left w:w="83" w:type="dxa"/>
+              <w:left w:w="78" w:type="dxa"/>
             </w:tcMar>
           </w:tcPr>
           <w:p>
@@ -1859,7 +1868,7 @@
             </w:tcBorders>
             <w:shd w:fill="FFFFFF" w:val="clear"/>
             <w:tcMar>
-              <w:left w:w="83" w:type="dxa"/>
+              <w:left w:w="78" w:type="dxa"/>
             </w:tcMar>
           </w:tcPr>
           <w:p>
@@ -1875,23 +1884,7 @@
                 <w:sz w:val="20"/>
                 <w:szCs w:val="20"/>
               </w:rPr>
-              <w:t xml:space="preserve">5a. Sistema encontra </w:t>
-            </w:r>
-            <w:r>
-              <w:rPr>
-                <w:rFonts w:eastAsia="Arial" w:cs="Arial" w:ascii="Arial" w:hAnsi="Arial"/>
-                <w:sz w:val="20"/>
-                <w:szCs w:val="20"/>
-              </w:rPr>
-              <w:t>informações inconsistentes</w:t>
-            </w:r>
-            <w:r>
-              <w:rPr>
-                <w:rFonts w:eastAsia="Arial" w:cs="Arial" w:ascii="Arial" w:hAnsi="Arial"/>
-                <w:sz w:val="20"/>
-                <w:szCs w:val="20"/>
-              </w:rPr>
-              <w:t xml:space="preserve"> no formulário e destaca campos com problemas.</w:t>
+              <w:t>5a. Sistema encontra informações inconsistentes no formulário e destaca campos com problemas.</w:t>
             </w:r>
           </w:p>
         </w:tc>
@@ -1913,7 +1906,7 @@
             </w:tcBorders>
             <w:shd w:fill="FFFFFF" w:val="clear"/>
             <w:tcMar>
-              <w:left w:w="83" w:type="dxa"/>
+              <w:left w:w="78" w:type="dxa"/>
             </w:tcMar>
           </w:tcPr>
           <w:p>
@@ -1929,15 +1922,7 @@
                 <w:sz w:val="20"/>
                 <w:szCs w:val="20"/>
               </w:rPr>
-              <w:t>8</w:t>
-            </w:r>
-            <w:r>
-              <w:rPr>
-                <w:rFonts w:eastAsia="Arial" w:cs="Arial" w:ascii="Arial" w:hAnsi="Arial"/>
-                <w:sz w:val="20"/>
-                <w:szCs w:val="20"/>
-              </w:rPr>
-              <w:t>. Ator corrige a informações solicitadas</w:t>
+              <w:t>8. Ator corrige a informações solicitadas</w:t>
             </w:r>
           </w:p>
         </w:tc>
@@ -1954,7 +1939,7 @@
             </w:tcBorders>
             <w:shd w:fill="FFFFFF" w:val="clear"/>
             <w:tcMar>
-              <w:left w:w="83" w:type="dxa"/>
+              <w:left w:w="78" w:type="dxa"/>
             </w:tcMar>
           </w:tcPr>
           <w:p>
@@ -2003,7 +1988,7 @@
         <w:tblStyle w:val="Table1"/>
         <w:tblW w:w="8643" w:type="dxa"/>
         <w:jc w:val="left"/>
-        <w:tblInd w:w="-148" w:type="dxa"/>
+        <w:tblInd w:w="-153" w:type="dxa"/>
         <w:tblBorders>
           <w:top w:val="single" w:sz="4" w:space="0" w:color="000001"/>
           <w:left w:val="single" w:sz="4" w:space="0" w:color="000001"/>
@@ -2014,7 +1999,7 @@
         </w:tblBorders>
         <w:tblCellMar>
           <w:top w:w="0" w:type="dxa"/>
-          <w:left w:w="83" w:type="dxa"/>
+          <w:left w:w="78" w:type="dxa"/>
           <w:bottom w:w="0" w:type="dxa"/>
           <w:right w:w="108" w:type="dxa"/>
         </w:tblCellMar>
@@ -2022,13 +2007,13 @@
       </w:tblPr>
       <w:tblGrid>
         <w:gridCol w:w="4322"/>
-        <w:gridCol w:w="4321"/>
+        <w:gridCol w:w="4320"/>
       </w:tblGrid>
       <w:tr>
         <w:trPr/>
         <w:tc>
           <w:tcPr>
-            <w:tcW w:w="8643" w:type="dxa"/>
+            <w:tcW w:w="8642" w:type="dxa"/>
             <w:gridSpan w:val="2"/>
             <w:tcBorders>
               <w:top w:val="single" w:sz="4" w:space="0" w:color="000001"/>
@@ -2040,7 +2025,7 @@
             </w:tcBorders>
             <w:shd w:fill="FFFFFF" w:val="clear"/>
             <w:tcMar>
-              <w:left w:w="83" w:type="dxa"/>
+              <w:left w:w="78" w:type="dxa"/>
             </w:tcMar>
           </w:tcPr>
           <w:p>
@@ -2065,34 +2050,7 @@
                 <w:sz w:val="20"/>
                 <w:szCs w:val="20"/>
               </w:rPr>
-              <w:t xml:space="preserve">[RF - </w:t>
-            </w:r>
-            <w:r>
-              <w:rPr>
-                <w:rFonts w:eastAsia="Arial" w:cs="Arial" w:ascii="Arial" w:hAnsi="Arial"/>
-                <w:b/>
-                <w:sz w:val="20"/>
-                <w:szCs w:val="20"/>
-              </w:rPr>
-              <w:t>2</w:t>
-            </w:r>
-            <w:r>
-              <w:rPr>
-                <w:rFonts w:eastAsia="Arial" w:cs="Arial" w:ascii="Arial" w:hAnsi="Arial"/>
-                <w:b/>
-                <w:sz w:val="20"/>
-                <w:szCs w:val="20"/>
-              </w:rPr>
-              <w:t xml:space="preserve">]  </w:t>
-            </w:r>
-            <w:r>
-              <w:rPr>
-                <w:rFonts w:eastAsia="Arial" w:cs="Arial" w:ascii="Arial" w:hAnsi="Arial"/>
-                <w:b/>
-                <w:sz w:val="20"/>
-                <w:szCs w:val="20"/>
-              </w:rPr>
-              <w:t>Alterar usuários</w:t>
+              <w:t>[RF - 2]  Alterar usuários</w:t>
             </w:r>
           </w:p>
         </w:tc>
@@ -2101,7 +2059,7 @@
         <w:trPr/>
         <w:tc>
           <w:tcPr>
-            <w:tcW w:w="8643" w:type="dxa"/>
+            <w:tcW w:w="8642" w:type="dxa"/>
             <w:gridSpan w:val="2"/>
             <w:tcBorders>
               <w:top w:val="single" w:sz="4" w:space="0" w:color="000001"/>
@@ -2113,7 +2071,7 @@
             </w:tcBorders>
             <w:shd w:fill="FFFFFF" w:val="clear"/>
             <w:tcMar>
-              <w:left w:w="83" w:type="dxa"/>
+              <w:left w:w="78" w:type="dxa"/>
             </w:tcMar>
           </w:tcPr>
           <w:p>
@@ -2138,7 +2096,7 @@
         <w:trPr/>
         <w:tc>
           <w:tcPr>
-            <w:tcW w:w="8643" w:type="dxa"/>
+            <w:tcW w:w="8642" w:type="dxa"/>
             <w:gridSpan w:val="2"/>
             <w:tcBorders>
               <w:top w:val="single" w:sz="4" w:space="0" w:color="000001"/>
@@ -2150,7 +2108,7 @@
             </w:tcBorders>
             <w:shd w:fill="FFFFFF" w:val="clear"/>
             <w:tcMar>
-              <w:left w:w="83" w:type="dxa"/>
+              <w:left w:w="78" w:type="dxa"/>
             </w:tcMar>
           </w:tcPr>
           <w:p>
@@ -2166,39 +2124,7 @@
                 <w:sz w:val="20"/>
                 <w:szCs w:val="20"/>
               </w:rPr>
-              <w:t>Descrição: Este caso de uso descreve como é feit</w:t>
-            </w:r>
-            <w:r>
-              <w:rPr>
-                <w:rFonts w:eastAsia="Arial" w:cs="Arial" w:ascii="Arial" w:hAnsi="Arial"/>
-                <w:sz w:val="20"/>
-                <w:szCs w:val="20"/>
-              </w:rPr>
-              <w:t xml:space="preserve">a alteração </w:t>
-            </w:r>
-            <w:r>
-              <w:rPr>
-                <w:rFonts w:eastAsia="Arial" w:cs="Arial" w:ascii="Arial" w:hAnsi="Arial"/>
-                <w:sz w:val="20"/>
-                <w:szCs w:val="20"/>
-              </w:rPr>
-              <w:t xml:space="preserve">do </w:t>
-            </w:r>
-            <w:r>
-              <w:rPr>
-                <w:rFonts w:eastAsia="Arial" w:cs="Arial" w:ascii="Arial" w:hAnsi="Arial"/>
-                <w:sz w:val="20"/>
-                <w:szCs w:val="20"/>
-              </w:rPr>
-              <w:t xml:space="preserve">cadastro do </w:t>
-            </w:r>
-            <w:r>
-              <w:rPr>
-                <w:rFonts w:eastAsia="Arial" w:cs="Arial" w:ascii="Arial" w:hAnsi="Arial"/>
-                <w:sz w:val="20"/>
-                <w:szCs w:val="20"/>
-              </w:rPr>
-              <w:t>usuário</w:t>
+              <w:t>Descrição: Este caso de uso descreve como é feita alteração do cadastro do usuário</w:t>
             </w:r>
           </w:p>
         </w:tc>
@@ -2220,7 +2146,7 @@
             </w:tcBorders>
             <w:shd w:fill="FFFFFF" w:val="clear"/>
             <w:tcMar>
-              <w:left w:w="83" w:type="dxa"/>
+              <w:left w:w="78" w:type="dxa"/>
             </w:tcMar>
           </w:tcPr>
           <w:p>
@@ -2236,32 +2162,24 @@
                 <w:sz w:val="20"/>
                 <w:szCs w:val="20"/>
               </w:rPr>
-              <w:t xml:space="preserve">Pré-condição: </w:t>
-            </w:r>
-            <w:r>
-              <w:rPr>
-                <w:rFonts w:eastAsia="Arial" w:cs="Arial" w:ascii="Arial" w:hAnsi="Arial"/>
-                <w:sz w:val="20"/>
-                <w:szCs w:val="20"/>
-              </w:rPr>
-              <w:t>Usuário cadastrado e selecionado</w:t>
-            </w:r>
-          </w:p>
-        </w:tc>
-        <w:tc>
-          <w:tcPr>
-            <w:tcW w:w="4321" w:type="dxa"/>
-            <w:tcBorders>
-              <w:top w:val="single" w:sz="4" w:space="0" w:color="000001"/>
-              <w:left w:val="single" w:sz="4" w:space="0" w:color="000001"/>
-              <w:bottom w:val="single" w:sz="4" w:space="0" w:color="000001"/>
-              <w:right w:val="single" w:sz="4" w:space="0" w:color="000001"/>
-              <w:insideH w:val="single" w:sz="4" w:space="0" w:color="000001"/>
-              <w:insideV w:val="single" w:sz="4" w:space="0" w:color="000001"/>
-            </w:tcBorders>
-            <w:shd w:fill="FFFFFF" w:val="clear"/>
-            <w:tcMar>
-              <w:left w:w="83" w:type="dxa"/>
+              <w:t>Pré-condição: Usuário cadastrado e selecionado</w:t>
+            </w:r>
+          </w:p>
+        </w:tc>
+        <w:tc>
+          <w:tcPr>
+            <w:tcW w:w="4320" w:type="dxa"/>
+            <w:tcBorders>
+              <w:top w:val="single" w:sz="4" w:space="0" w:color="000001"/>
+              <w:left w:val="single" w:sz="4" w:space="0" w:color="000001"/>
+              <w:bottom w:val="single" w:sz="4" w:space="0" w:color="000001"/>
+              <w:right w:val="single" w:sz="4" w:space="0" w:color="000001"/>
+              <w:insideH w:val="single" w:sz="4" w:space="0" w:color="000001"/>
+              <w:insideV w:val="single" w:sz="4" w:space="0" w:color="000001"/>
+            </w:tcBorders>
+            <w:shd w:fill="FFFFFF" w:val="clear"/>
+            <w:tcMar>
+              <w:left w:w="78" w:type="dxa"/>
             </w:tcMar>
           </w:tcPr>
           <w:p>
@@ -2277,23 +2195,7 @@
                 <w:sz w:val="20"/>
                 <w:szCs w:val="20"/>
               </w:rPr>
-              <w:t xml:space="preserve">Pós-condição: Usuário </w:t>
-            </w:r>
-            <w:r>
-              <w:rPr>
-                <w:rFonts w:eastAsia="Arial" w:cs="Arial" w:ascii="Arial" w:hAnsi="Arial"/>
-                <w:sz w:val="20"/>
-                <w:szCs w:val="20"/>
-              </w:rPr>
-              <w:t>alterado</w:t>
-            </w:r>
-            <w:r>
-              <w:rPr>
-                <w:rFonts w:eastAsia="Arial" w:cs="Arial" w:ascii="Arial" w:hAnsi="Arial"/>
-                <w:sz w:val="20"/>
-                <w:szCs w:val="20"/>
-              </w:rPr>
-              <w:t xml:space="preserve"> no sistema</w:t>
+              <w:t>Pós-condição: Usuário alterado no sistema</w:t>
             </w:r>
           </w:p>
         </w:tc>
@@ -2302,7 +2204,7 @@
         <w:trPr/>
         <w:tc>
           <w:tcPr>
-            <w:tcW w:w="8643" w:type="dxa"/>
+            <w:tcW w:w="8642" w:type="dxa"/>
             <w:gridSpan w:val="2"/>
             <w:tcBorders>
               <w:top w:val="single" w:sz="4" w:space="0" w:color="000001"/>
@@ -2314,7 +2216,7 @@
             </w:tcBorders>
             <w:shd w:fill="FFFFFF" w:val="clear"/>
             <w:tcMar>
-              <w:left w:w="83" w:type="dxa"/>
+              <w:left w:w="78" w:type="dxa"/>
             </w:tcMar>
           </w:tcPr>
           <w:p>
@@ -2353,7 +2255,7 @@
             </w:tcBorders>
             <w:shd w:fill="FFFFFF" w:val="clear"/>
             <w:tcMar>
-              <w:left w:w="83" w:type="dxa"/>
+              <w:left w:w="78" w:type="dxa"/>
             </w:tcMar>
           </w:tcPr>
           <w:p>
@@ -2369,40 +2271,24 @@
                 <w:sz w:val="20"/>
                 <w:szCs w:val="20"/>
               </w:rPr>
-              <w:t xml:space="preserve">1. Ator seleciona a opção </w:t>
-            </w:r>
-            <w:r>
-              <w:rPr>
-                <w:rFonts w:eastAsia="Arial" w:cs="Arial" w:ascii="Arial" w:hAnsi="Arial"/>
-                <w:sz w:val="20"/>
-                <w:szCs w:val="20"/>
-              </w:rPr>
-              <w:t>alterar</w:t>
-            </w:r>
-            <w:r>
-              <w:rPr>
-                <w:rFonts w:eastAsia="Arial" w:cs="Arial" w:ascii="Arial" w:hAnsi="Arial"/>
-                <w:sz w:val="20"/>
-                <w:szCs w:val="20"/>
-              </w:rPr>
-              <w:t xml:space="preserve"> usuário</w:t>
-            </w:r>
-          </w:p>
-        </w:tc>
-        <w:tc>
-          <w:tcPr>
-            <w:tcW w:w="4321" w:type="dxa"/>
-            <w:tcBorders>
-              <w:top w:val="single" w:sz="4" w:space="0" w:color="000001"/>
-              <w:left w:val="single" w:sz="4" w:space="0" w:color="000001"/>
-              <w:bottom w:val="single" w:sz="4" w:space="0" w:color="000001"/>
-              <w:right w:val="single" w:sz="4" w:space="0" w:color="000001"/>
-              <w:insideH w:val="single" w:sz="4" w:space="0" w:color="000001"/>
-              <w:insideV w:val="single" w:sz="4" w:space="0" w:color="000001"/>
-            </w:tcBorders>
-            <w:shd w:fill="FFFFFF" w:val="clear"/>
-            <w:tcMar>
-              <w:left w:w="83" w:type="dxa"/>
+              <w:t>1. Ator seleciona a opção alterar usuário</w:t>
+            </w:r>
+          </w:p>
+        </w:tc>
+        <w:tc>
+          <w:tcPr>
+            <w:tcW w:w="4320" w:type="dxa"/>
+            <w:tcBorders>
+              <w:top w:val="single" w:sz="4" w:space="0" w:color="000001"/>
+              <w:left w:val="single" w:sz="4" w:space="0" w:color="000001"/>
+              <w:bottom w:val="single" w:sz="4" w:space="0" w:color="000001"/>
+              <w:right w:val="single" w:sz="4" w:space="0" w:color="000001"/>
+              <w:insideH w:val="single" w:sz="4" w:space="0" w:color="000001"/>
+              <w:insideV w:val="single" w:sz="4" w:space="0" w:color="000001"/>
+            </w:tcBorders>
+            <w:shd w:fill="FFFFFF" w:val="clear"/>
+            <w:tcMar>
+              <w:left w:w="78" w:type="dxa"/>
             </w:tcMar>
           </w:tcPr>
           <w:p>
@@ -2418,23 +2304,7 @@
                 <w:sz w:val="20"/>
                 <w:szCs w:val="20"/>
               </w:rPr>
-              <w:t>2</w:t>
-            </w:r>
-            <w:r>
-              <w:rPr>
-                <w:rFonts w:eastAsia="Arial" w:cs="Arial" w:ascii="Arial" w:hAnsi="Arial"/>
-                <w:sz w:val="20"/>
-                <w:szCs w:val="20"/>
-              </w:rPr>
-              <w:t xml:space="preserve">. Sistema </w:t>
-            </w:r>
-            <w:r>
-              <w:rPr>
-                <w:rFonts w:eastAsia="Arial" w:cs="Arial" w:ascii="Arial" w:hAnsi="Arial"/>
-                <w:sz w:val="20"/>
-                <w:szCs w:val="20"/>
-              </w:rPr>
-              <w:t>habilita campos possíveis de serem alterados.</w:t>
+              <w:t>2. Sistema habilita campos possíveis de serem alterados.</w:t>
             </w:r>
           </w:p>
         </w:tc>
@@ -2456,7 +2326,7 @@
             </w:tcBorders>
             <w:shd w:fill="FFFFFF" w:val="clear"/>
             <w:tcMar>
-              <w:left w:w="83" w:type="dxa"/>
+              <w:left w:w="78" w:type="dxa"/>
             </w:tcMar>
           </w:tcPr>
           <w:p>
@@ -2472,40 +2342,24 @@
                 <w:sz w:val="20"/>
                 <w:szCs w:val="20"/>
               </w:rPr>
-              <w:t>3</w:t>
-            </w:r>
-            <w:r>
-              <w:rPr>
-                <w:rFonts w:eastAsia="Arial" w:cs="Arial" w:ascii="Arial" w:hAnsi="Arial"/>
-                <w:sz w:val="20"/>
-                <w:szCs w:val="20"/>
-              </w:rPr>
-              <w:t xml:space="preserve">. Ator </w:t>
-            </w:r>
-            <w:r>
-              <w:rPr>
-                <w:rFonts w:eastAsia="Arial" w:cs="Arial" w:ascii="Arial" w:hAnsi="Arial"/>
-                <w:sz w:val="20"/>
-                <w:szCs w:val="20"/>
-              </w:rPr>
-              <w:t>altera campos de interesse.</w:t>
-            </w:r>
-          </w:p>
-        </w:tc>
-        <w:tc>
-          <w:tcPr>
-            <w:tcW w:w="4321" w:type="dxa"/>
-            <w:tcBorders>
-              <w:top w:val="single" w:sz="4" w:space="0" w:color="000001"/>
-              <w:left w:val="single" w:sz="4" w:space="0" w:color="000001"/>
-              <w:bottom w:val="single" w:sz="4" w:space="0" w:color="000001"/>
-              <w:right w:val="single" w:sz="4" w:space="0" w:color="000001"/>
-              <w:insideH w:val="single" w:sz="4" w:space="0" w:color="000001"/>
-              <w:insideV w:val="single" w:sz="4" w:space="0" w:color="000001"/>
-            </w:tcBorders>
-            <w:shd w:fill="FFFFFF" w:val="clear"/>
-            <w:tcMar>
-              <w:left w:w="83" w:type="dxa"/>
+              <w:t>3. Ator altera campos de interesse.</w:t>
+            </w:r>
+          </w:p>
+        </w:tc>
+        <w:tc>
+          <w:tcPr>
+            <w:tcW w:w="4320" w:type="dxa"/>
+            <w:tcBorders>
+              <w:top w:val="single" w:sz="4" w:space="0" w:color="000001"/>
+              <w:left w:val="single" w:sz="4" w:space="0" w:color="000001"/>
+              <w:bottom w:val="single" w:sz="4" w:space="0" w:color="000001"/>
+              <w:right w:val="single" w:sz="4" w:space="0" w:color="000001"/>
+              <w:insideH w:val="single" w:sz="4" w:space="0" w:color="000001"/>
+              <w:insideV w:val="single" w:sz="4" w:space="0" w:color="000001"/>
+            </w:tcBorders>
+            <w:shd w:fill="FFFFFF" w:val="clear"/>
+            <w:tcMar>
+              <w:left w:w="78" w:type="dxa"/>
             </w:tcMar>
           </w:tcPr>
           <w:p>
@@ -2543,7 +2397,7 @@
             </w:tcBorders>
             <w:shd w:fill="FFFFFF" w:val="clear"/>
             <w:tcMar>
-              <w:left w:w="83" w:type="dxa"/>
+              <w:left w:w="78" w:type="dxa"/>
             </w:tcMar>
           </w:tcPr>
           <w:p>
@@ -2559,40 +2413,24 @@
                 <w:sz w:val="20"/>
                 <w:szCs w:val="20"/>
               </w:rPr>
-              <w:t>5</w:t>
-            </w:r>
-            <w:r>
-              <w:rPr>
-                <w:rFonts w:eastAsia="Arial" w:cs="Arial" w:ascii="Arial" w:hAnsi="Arial"/>
-                <w:sz w:val="20"/>
-                <w:szCs w:val="20"/>
-              </w:rPr>
-              <w:t>. Ator seleciona “</w:t>
-            </w:r>
-            <w:r>
-              <w:rPr>
-                <w:rFonts w:eastAsia="Arial" w:cs="Arial" w:ascii="Arial" w:hAnsi="Arial"/>
-                <w:sz w:val="20"/>
-                <w:szCs w:val="20"/>
-              </w:rPr>
-              <w:t>aplicar alterações”</w:t>
-            </w:r>
-          </w:p>
-        </w:tc>
-        <w:tc>
-          <w:tcPr>
-            <w:tcW w:w="4321" w:type="dxa"/>
-            <w:tcBorders>
-              <w:top w:val="single" w:sz="4" w:space="0" w:color="000001"/>
-              <w:left w:val="single" w:sz="4" w:space="0" w:color="000001"/>
-              <w:bottom w:val="single" w:sz="4" w:space="0" w:color="000001"/>
-              <w:right w:val="single" w:sz="4" w:space="0" w:color="000001"/>
-              <w:insideH w:val="single" w:sz="4" w:space="0" w:color="000001"/>
-              <w:insideV w:val="single" w:sz="4" w:space="0" w:color="000001"/>
-            </w:tcBorders>
-            <w:shd w:fill="FFFFFF" w:val="clear"/>
-            <w:tcMar>
-              <w:left w:w="83" w:type="dxa"/>
+              <w:t>5. Ator seleciona “aplicar alterações”</w:t>
+            </w:r>
+          </w:p>
+        </w:tc>
+        <w:tc>
+          <w:tcPr>
+            <w:tcW w:w="4320" w:type="dxa"/>
+            <w:tcBorders>
+              <w:top w:val="single" w:sz="4" w:space="0" w:color="000001"/>
+              <w:left w:val="single" w:sz="4" w:space="0" w:color="000001"/>
+              <w:bottom w:val="single" w:sz="4" w:space="0" w:color="000001"/>
+              <w:right w:val="single" w:sz="4" w:space="0" w:color="000001"/>
+              <w:insideH w:val="single" w:sz="4" w:space="0" w:color="000001"/>
+              <w:insideV w:val="single" w:sz="4" w:space="0" w:color="000001"/>
+            </w:tcBorders>
+            <w:shd w:fill="FFFFFF" w:val="clear"/>
+            <w:tcMar>
+              <w:left w:w="78" w:type="dxa"/>
             </w:tcMar>
           </w:tcPr>
           <w:p>
@@ -2608,31 +2446,7 @@
                 <w:sz w:val="20"/>
                 <w:szCs w:val="20"/>
               </w:rPr>
-              <w:t>6</w:t>
-            </w:r>
-            <w:r>
-              <w:rPr>
-                <w:rFonts w:eastAsia="Arial" w:cs="Arial" w:ascii="Arial" w:hAnsi="Arial"/>
-                <w:sz w:val="20"/>
-                <w:szCs w:val="20"/>
-              </w:rPr>
-              <w:t xml:space="preserve">. Sistema </w:t>
-            </w:r>
-            <w:r>
-              <w:rPr>
-                <w:rFonts w:eastAsia="Arial" w:cs="Arial" w:ascii="Arial" w:hAnsi="Arial"/>
-                <w:sz w:val="20"/>
-                <w:szCs w:val="20"/>
-              </w:rPr>
-              <w:t>atualiza</w:t>
-            </w:r>
-            <w:r>
-              <w:rPr>
-                <w:rFonts w:eastAsia="Arial" w:cs="Arial" w:ascii="Arial" w:hAnsi="Arial"/>
-                <w:sz w:val="20"/>
-                <w:szCs w:val="20"/>
-              </w:rPr>
-              <w:t xml:space="preserve"> informações no banco de dados</w:t>
+              <w:t>6. Sistema atualiza informações no banco de dados</w:t>
             </w:r>
           </w:p>
         </w:tc>
@@ -2654,7 +2468,7 @@
             </w:tcBorders>
             <w:shd w:fill="FFFFFF" w:val="clear"/>
             <w:tcMar>
-              <w:left w:w="83" w:type="dxa"/>
+              <w:left w:w="78" w:type="dxa"/>
             </w:tcMar>
           </w:tcPr>
           <w:p>
@@ -2679,18 +2493,18 @@
         </w:tc>
         <w:tc>
           <w:tcPr>
-            <w:tcW w:w="4321" w:type="dxa"/>
-            <w:tcBorders>
-              <w:top w:val="single" w:sz="4" w:space="0" w:color="000001"/>
-              <w:left w:val="single" w:sz="4" w:space="0" w:color="000001"/>
-              <w:bottom w:val="single" w:sz="4" w:space="0" w:color="000001"/>
-              <w:right w:val="single" w:sz="4" w:space="0" w:color="000001"/>
-              <w:insideH w:val="single" w:sz="4" w:space="0" w:color="000001"/>
-              <w:insideV w:val="single" w:sz="4" w:space="0" w:color="000001"/>
-            </w:tcBorders>
-            <w:shd w:fill="FFFFFF" w:val="clear"/>
-            <w:tcMar>
-              <w:left w:w="83" w:type="dxa"/>
+            <w:tcW w:w="4320" w:type="dxa"/>
+            <w:tcBorders>
+              <w:top w:val="single" w:sz="4" w:space="0" w:color="000001"/>
+              <w:left w:val="single" w:sz="4" w:space="0" w:color="000001"/>
+              <w:bottom w:val="single" w:sz="4" w:space="0" w:color="000001"/>
+              <w:right w:val="single" w:sz="4" w:space="0" w:color="000001"/>
+              <w:insideH w:val="single" w:sz="4" w:space="0" w:color="000001"/>
+              <w:insideV w:val="single" w:sz="4" w:space="0" w:color="000001"/>
+            </w:tcBorders>
+            <w:shd w:fill="FFFFFF" w:val="clear"/>
+            <w:tcMar>
+              <w:left w:w="78" w:type="dxa"/>
             </w:tcMar>
           </w:tcPr>
           <w:p>
@@ -2706,15 +2520,7 @@
                 <w:sz w:val="20"/>
                 <w:szCs w:val="20"/>
               </w:rPr>
-              <w:t>7</w:t>
-            </w:r>
-            <w:r>
-              <w:rPr>
-                <w:rFonts w:eastAsia="Arial" w:cs="Arial" w:ascii="Arial" w:hAnsi="Arial"/>
-                <w:sz w:val="20"/>
-                <w:szCs w:val="20"/>
-              </w:rPr>
-              <w:t>. Sistema retorna mensagem de sucesso na operação</w:t>
+              <w:t>7. Sistema retorna mensagem de sucesso na operação</w:t>
             </w:r>
           </w:p>
         </w:tc>
@@ -2723,7 +2529,7 @@
         <w:trPr/>
         <w:tc>
           <w:tcPr>
-            <w:tcW w:w="8643" w:type="dxa"/>
+            <w:tcW w:w="8642" w:type="dxa"/>
             <w:gridSpan w:val="2"/>
             <w:tcBorders>
               <w:top w:val="single" w:sz="4" w:space="0" w:color="000001"/>
@@ -2735,7 +2541,7 @@
             </w:tcBorders>
             <w:shd w:fill="FFFFFF" w:val="clear"/>
             <w:tcMar>
-              <w:left w:w="83" w:type="dxa"/>
+              <w:left w:w="78" w:type="dxa"/>
             </w:tcMar>
           </w:tcPr>
           <w:p>
@@ -2774,7 +2580,7 @@
             </w:tcBorders>
             <w:shd w:fill="FFFFFF" w:val="clear"/>
             <w:tcMar>
-              <w:left w:w="83" w:type="dxa"/>
+              <w:left w:w="78" w:type="dxa"/>
             </w:tcMar>
           </w:tcPr>
           <w:p>
@@ -2799,18 +2605,18 @@
         </w:tc>
         <w:tc>
           <w:tcPr>
-            <w:tcW w:w="4321" w:type="dxa"/>
-            <w:tcBorders>
-              <w:top w:val="single" w:sz="4" w:space="0" w:color="000001"/>
-              <w:left w:val="single" w:sz="4" w:space="0" w:color="000001"/>
-              <w:bottom w:val="single" w:sz="4" w:space="0" w:color="000001"/>
-              <w:right w:val="single" w:sz="4" w:space="0" w:color="000001"/>
-              <w:insideH w:val="single" w:sz="4" w:space="0" w:color="000001"/>
-              <w:insideV w:val="single" w:sz="4" w:space="0" w:color="000001"/>
-            </w:tcBorders>
-            <w:shd w:fill="FFFFFF" w:val="clear"/>
-            <w:tcMar>
-              <w:left w:w="83" w:type="dxa"/>
+            <w:tcW w:w="4320" w:type="dxa"/>
+            <w:tcBorders>
+              <w:top w:val="single" w:sz="4" w:space="0" w:color="000001"/>
+              <w:left w:val="single" w:sz="4" w:space="0" w:color="000001"/>
+              <w:bottom w:val="single" w:sz="4" w:space="0" w:color="000001"/>
+              <w:right w:val="single" w:sz="4" w:space="0" w:color="000001"/>
+              <w:insideH w:val="single" w:sz="4" w:space="0" w:color="000001"/>
+              <w:insideV w:val="single" w:sz="4" w:space="0" w:color="000001"/>
+            </w:tcBorders>
+            <w:shd w:fill="FFFFFF" w:val="clear"/>
+            <w:tcMar>
+              <w:left w:w="78" w:type="dxa"/>
             </w:tcMar>
           </w:tcPr>
           <w:p>
@@ -2826,31 +2632,7 @@
                 <w:sz w:val="20"/>
                 <w:szCs w:val="20"/>
               </w:rPr>
-              <w:t>4</w:t>
-            </w:r>
-            <w:r>
-              <w:rPr>
-                <w:rFonts w:eastAsia="Arial" w:cs="Arial" w:ascii="Arial" w:hAnsi="Arial"/>
-                <w:sz w:val="20"/>
-                <w:szCs w:val="20"/>
-              </w:rPr>
-              <w:t xml:space="preserve">a. Sistema encontra </w:t>
-            </w:r>
-            <w:r>
-              <w:rPr>
-                <w:rFonts w:eastAsia="Arial" w:cs="Arial" w:ascii="Arial" w:hAnsi="Arial"/>
-                <w:sz w:val="20"/>
-                <w:szCs w:val="20"/>
-              </w:rPr>
-              <w:t>informações inconsistentes</w:t>
-            </w:r>
-            <w:r>
-              <w:rPr>
-                <w:rFonts w:eastAsia="Arial" w:cs="Arial" w:ascii="Arial" w:hAnsi="Arial"/>
-                <w:sz w:val="20"/>
-                <w:szCs w:val="20"/>
-              </w:rPr>
-              <w:t xml:space="preserve"> no formulário e destaca campos com problemas.</w:t>
+              <w:t>4a. Sistema encontra informações inconsistentes no formulário e destaca campos com problemas.</w:t>
             </w:r>
           </w:p>
         </w:tc>
@@ -2872,7 +2654,7 @@
             </w:tcBorders>
             <w:shd w:fill="FFFFFF" w:val="clear"/>
             <w:tcMar>
-              <w:left w:w="83" w:type="dxa"/>
+              <w:left w:w="78" w:type="dxa"/>
             </w:tcMar>
           </w:tcPr>
           <w:p>
@@ -2888,32 +2670,24 @@
                 <w:sz w:val="20"/>
                 <w:szCs w:val="20"/>
               </w:rPr>
-              <w:t>8</w:t>
-            </w:r>
-            <w:r>
-              <w:rPr>
-                <w:rFonts w:eastAsia="Arial" w:cs="Arial" w:ascii="Arial" w:hAnsi="Arial"/>
-                <w:sz w:val="20"/>
-                <w:szCs w:val="20"/>
-              </w:rPr>
-              <w:t>. Ator corrige a informações solicitadas</w:t>
-            </w:r>
-          </w:p>
-        </w:tc>
-        <w:tc>
-          <w:tcPr>
-            <w:tcW w:w="4321" w:type="dxa"/>
-            <w:tcBorders>
-              <w:top w:val="single" w:sz="4" w:space="0" w:color="000001"/>
-              <w:left w:val="single" w:sz="4" w:space="0" w:color="000001"/>
-              <w:bottom w:val="single" w:sz="4" w:space="0" w:color="000001"/>
-              <w:right w:val="single" w:sz="4" w:space="0" w:color="000001"/>
-              <w:insideH w:val="single" w:sz="4" w:space="0" w:color="000001"/>
-              <w:insideV w:val="single" w:sz="4" w:space="0" w:color="000001"/>
-            </w:tcBorders>
-            <w:shd w:fill="FFFFFF" w:val="clear"/>
-            <w:tcMar>
-              <w:left w:w="83" w:type="dxa"/>
+              <w:t>8. Ator corrige a informações solicitadas</w:t>
+            </w:r>
+          </w:p>
+        </w:tc>
+        <w:tc>
+          <w:tcPr>
+            <w:tcW w:w="4320" w:type="dxa"/>
+            <w:tcBorders>
+              <w:top w:val="single" w:sz="4" w:space="0" w:color="000001"/>
+              <w:left w:val="single" w:sz="4" w:space="0" w:color="000001"/>
+              <w:bottom w:val="single" w:sz="4" w:space="0" w:color="000001"/>
+              <w:right w:val="single" w:sz="4" w:space="0" w:color="000001"/>
+              <w:insideH w:val="single" w:sz="4" w:space="0" w:color="000001"/>
+              <w:insideV w:val="single" w:sz="4" w:space="0" w:color="000001"/>
+            </w:tcBorders>
+            <w:shd w:fill="FFFFFF" w:val="clear"/>
+            <w:tcMar>
+              <w:left w:w="78" w:type="dxa"/>
             </w:tcMar>
           </w:tcPr>
           <w:p>
@@ -2929,15 +2703,7 @@
                 <w:sz w:val="20"/>
                 <w:szCs w:val="20"/>
               </w:rPr>
-              <w:t xml:space="preserve">volta ao passo </w:t>
-            </w:r>
-            <w:r>
-              <w:rPr>
-                <w:rFonts w:eastAsia="Arial" w:cs="Arial" w:ascii="Arial" w:hAnsi="Arial"/>
-                <w:sz w:val="20"/>
-                <w:szCs w:val="20"/>
-              </w:rPr>
-              <w:t>4</w:t>
+              <w:t>volta ao passo 4</w:t>
             </w:r>
           </w:p>
         </w:tc>
@@ -2975,7 +2741,7 @@
         <w:tblStyle w:val="Table1"/>
         <w:tblW w:w="8643" w:type="dxa"/>
         <w:jc w:val="left"/>
-        <w:tblInd w:w="-148" w:type="dxa"/>
+        <w:tblInd w:w="-153" w:type="dxa"/>
         <w:tblBorders>
           <w:top w:val="single" w:sz="4" w:space="0" w:color="000001"/>
           <w:left w:val="single" w:sz="4" w:space="0" w:color="000001"/>
@@ -2986,7 +2752,7 @@
         </w:tblBorders>
         <w:tblCellMar>
           <w:top w:w="0" w:type="dxa"/>
-          <w:left w:w="83" w:type="dxa"/>
+          <w:left w:w="78" w:type="dxa"/>
           <w:bottom w:w="0" w:type="dxa"/>
           <w:right w:w="108" w:type="dxa"/>
         </w:tblCellMar>
@@ -2994,13 +2760,13 @@
       </w:tblPr>
       <w:tblGrid>
         <w:gridCol w:w="4322"/>
-        <w:gridCol w:w="4321"/>
+        <w:gridCol w:w="4320"/>
       </w:tblGrid>
       <w:tr>
         <w:trPr/>
         <w:tc>
           <w:tcPr>
-            <w:tcW w:w="8643" w:type="dxa"/>
+            <w:tcW w:w="8642" w:type="dxa"/>
             <w:gridSpan w:val="2"/>
             <w:tcBorders>
               <w:top w:val="single" w:sz="4" w:space="0" w:color="000001"/>
@@ -3012,7 +2778,7 @@
             </w:tcBorders>
             <w:shd w:fill="FFFFFF" w:val="clear"/>
             <w:tcMar>
-              <w:left w:w="83" w:type="dxa"/>
+              <w:left w:w="78" w:type="dxa"/>
             </w:tcMar>
           </w:tcPr>
           <w:p>
@@ -3037,34 +2803,7 @@
                 <w:sz w:val="20"/>
                 <w:szCs w:val="20"/>
               </w:rPr>
-              <w:t xml:space="preserve">[RF - </w:t>
-            </w:r>
-            <w:r>
-              <w:rPr>
-                <w:rFonts w:eastAsia="Arial" w:cs="Arial" w:ascii="Arial" w:hAnsi="Arial"/>
-                <w:b/>
-                <w:sz w:val="20"/>
-                <w:szCs w:val="20"/>
-              </w:rPr>
-              <w:t>3</w:t>
-            </w:r>
-            <w:r>
-              <w:rPr>
-                <w:rFonts w:eastAsia="Arial" w:cs="Arial" w:ascii="Arial" w:hAnsi="Arial"/>
-                <w:b/>
-                <w:sz w:val="20"/>
-                <w:szCs w:val="20"/>
-              </w:rPr>
-              <w:t xml:space="preserve">]  </w:t>
-            </w:r>
-            <w:r>
-              <w:rPr>
-                <w:rFonts w:eastAsia="Arial" w:cs="Arial" w:ascii="Arial" w:hAnsi="Arial"/>
-                <w:b/>
-                <w:sz w:val="20"/>
-                <w:szCs w:val="20"/>
-              </w:rPr>
-              <w:t>Excluir usuários</w:t>
+              <w:t>[RF - 3]  Excluir usuários</w:t>
             </w:r>
           </w:p>
         </w:tc>
@@ -3073,7 +2812,7 @@
         <w:trPr/>
         <w:tc>
           <w:tcPr>
-            <w:tcW w:w="8643" w:type="dxa"/>
+            <w:tcW w:w="8642" w:type="dxa"/>
             <w:gridSpan w:val="2"/>
             <w:tcBorders>
               <w:top w:val="single" w:sz="4" w:space="0" w:color="000001"/>
@@ -3085,7 +2824,7 @@
             </w:tcBorders>
             <w:shd w:fill="FFFFFF" w:val="clear"/>
             <w:tcMar>
-              <w:left w:w="83" w:type="dxa"/>
+              <w:left w:w="78" w:type="dxa"/>
             </w:tcMar>
           </w:tcPr>
           <w:p>
@@ -3110,7 +2849,7 @@
         <w:trPr/>
         <w:tc>
           <w:tcPr>
-            <w:tcW w:w="8643" w:type="dxa"/>
+            <w:tcW w:w="8642" w:type="dxa"/>
             <w:gridSpan w:val="2"/>
             <w:tcBorders>
               <w:top w:val="single" w:sz="4" w:space="0" w:color="000001"/>
@@ -3122,7 +2861,7 @@
             </w:tcBorders>
             <w:shd w:fill="FFFFFF" w:val="clear"/>
             <w:tcMar>
-              <w:left w:w="83" w:type="dxa"/>
+              <w:left w:w="78" w:type="dxa"/>
             </w:tcMar>
           </w:tcPr>
           <w:p>
@@ -3138,39 +2877,7 @@
                 <w:sz w:val="20"/>
                 <w:szCs w:val="20"/>
               </w:rPr>
-              <w:t>Descrição: Este caso de uso descreve como é feit</w:t>
-            </w:r>
-            <w:r>
-              <w:rPr>
-                <w:rFonts w:eastAsia="Arial" w:cs="Arial" w:ascii="Arial" w:hAnsi="Arial"/>
-                <w:sz w:val="20"/>
-                <w:szCs w:val="20"/>
-              </w:rPr>
-              <w:t xml:space="preserve">a alteração </w:t>
-            </w:r>
-            <w:r>
-              <w:rPr>
-                <w:rFonts w:eastAsia="Arial" w:cs="Arial" w:ascii="Arial" w:hAnsi="Arial"/>
-                <w:sz w:val="20"/>
-                <w:szCs w:val="20"/>
-              </w:rPr>
-              <w:t xml:space="preserve">do </w:t>
-            </w:r>
-            <w:r>
-              <w:rPr>
-                <w:rFonts w:eastAsia="Arial" w:cs="Arial" w:ascii="Arial" w:hAnsi="Arial"/>
-                <w:sz w:val="20"/>
-                <w:szCs w:val="20"/>
-              </w:rPr>
-              <w:t xml:space="preserve">cadastro do </w:t>
-            </w:r>
-            <w:r>
-              <w:rPr>
-                <w:rFonts w:eastAsia="Arial" w:cs="Arial" w:ascii="Arial" w:hAnsi="Arial"/>
-                <w:sz w:val="20"/>
-                <w:szCs w:val="20"/>
-              </w:rPr>
-              <w:t>usuário</w:t>
+              <w:t>Descrição: Este caso de uso descreve como é feita alteração do cadastro do usuário</w:t>
             </w:r>
           </w:p>
         </w:tc>
@@ -3192,7 +2899,7 @@
             </w:tcBorders>
             <w:shd w:fill="FFFFFF" w:val="clear"/>
             <w:tcMar>
-              <w:left w:w="83" w:type="dxa"/>
+              <w:left w:w="78" w:type="dxa"/>
             </w:tcMar>
           </w:tcPr>
           <w:p>
@@ -3208,32 +2915,24 @@
                 <w:sz w:val="20"/>
                 <w:szCs w:val="20"/>
               </w:rPr>
-              <w:t xml:space="preserve">Pré-condição: </w:t>
-            </w:r>
-            <w:r>
-              <w:rPr>
-                <w:rFonts w:eastAsia="Arial" w:cs="Arial" w:ascii="Arial" w:hAnsi="Arial"/>
-                <w:sz w:val="20"/>
-                <w:szCs w:val="20"/>
-              </w:rPr>
-              <w:t>Usuário cadastrado e logado</w:t>
-            </w:r>
-          </w:p>
-        </w:tc>
-        <w:tc>
-          <w:tcPr>
-            <w:tcW w:w="4321" w:type="dxa"/>
-            <w:tcBorders>
-              <w:top w:val="single" w:sz="4" w:space="0" w:color="000001"/>
-              <w:left w:val="single" w:sz="4" w:space="0" w:color="000001"/>
-              <w:bottom w:val="single" w:sz="4" w:space="0" w:color="000001"/>
-              <w:right w:val="single" w:sz="4" w:space="0" w:color="000001"/>
-              <w:insideH w:val="single" w:sz="4" w:space="0" w:color="000001"/>
-              <w:insideV w:val="single" w:sz="4" w:space="0" w:color="000001"/>
-            </w:tcBorders>
-            <w:shd w:fill="FFFFFF" w:val="clear"/>
-            <w:tcMar>
-              <w:left w:w="83" w:type="dxa"/>
+              <w:t>Pré-condição: Usuário cadastrado e logado</w:t>
+            </w:r>
+          </w:p>
+        </w:tc>
+        <w:tc>
+          <w:tcPr>
+            <w:tcW w:w="4320" w:type="dxa"/>
+            <w:tcBorders>
+              <w:top w:val="single" w:sz="4" w:space="0" w:color="000001"/>
+              <w:left w:val="single" w:sz="4" w:space="0" w:color="000001"/>
+              <w:bottom w:val="single" w:sz="4" w:space="0" w:color="000001"/>
+              <w:right w:val="single" w:sz="4" w:space="0" w:color="000001"/>
+              <w:insideH w:val="single" w:sz="4" w:space="0" w:color="000001"/>
+              <w:insideV w:val="single" w:sz="4" w:space="0" w:color="000001"/>
+            </w:tcBorders>
+            <w:shd w:fill="FFFFFF" w:val="clear"/>
+            <w:tcMar>
+              <w:left w:w="78" w:type="dxa"/>
             </w:tcMar>
           </w:tcPr>
           <w:p>
@@ -3249,23 +2948,7 @@
                 <w:sz w:val="20"/>
                 <w:szCs w:val="20"/>
               </w:rPr>
-              <w:t xml:space="preserve">Pós-condição: Usuário </w:t>
-            </w:r>
-            <w:r>
-              <w:rPr>
-                <w:rFonts w:eastAsia="Arial" w:cs="Arial" w:ascii="Arial" w:hAnsi="Arial"/>
-                <w:sz w:val="20"/>
-                <w:szCs w:val="20"/>
-              </w:rPr>
-              <w:t>excluído d</w:t>
-            </w:r>
-            <w:r>
-              <w:rPr>
-                <w:rFonts w:eastAsia="Arial" w:cs="Arial" w:ascii="Arial" w:hAnsi="Arial"/>
-                <w:sz w:val="20"/>
-                <w:szCs w:val="20"/>
-              </w:rPr>
-              <w:t>o sistema</w:t>
+              <w:t>Pós-condição: Usuário excluído do sistema</w:t>
             </w:r>
           </w:p>
         </w:tc>
@@ -3274,7 +2957,7 @@
         <w:trPr/>
         <w:tc>
           <w:tcPr>
-            <w:tcW w:w="8643" w:type="dxa"/>
+            <w:tcW w:w="8642" w:type="dxa"/>
             <w:gridSpan w:val="2"/>
             <w:tcBorders>
               <w:top w:val="single" w:sz="4" w:space="0" w:color="000001"/>
@@ -3286,7 +2969,7 @@
             </w:tcBorders>
             <w:shd w:fill="FFFFFF" w:val="clear"/>
             <w:tcMar>
-              <w:left w:w="83" w:type="dxa"/>
+              <w:left w:w="78" w:type="dxa"/>
             </w:tcMar>
           </w:tcPr>
           <w:p>
@@ -3325,7 +3008,7 @@
             </w:tcBorders>
             <w:shd w:fill="FFFFFF" w:val="clear"/>
             <w:tcMar>
-              <w:left w:w="83" w:type="dxa"/>
+              <w:left w:w="78" w:type="dxa"/>
             </w:tcMar>
           </w:tcPr>
           <w:p>
@@ -3341,56 +3024,24 @@
                 <w:sz w:val="20"/>
                 <w:szCs w:val="20"/>
               </w:rPr>
-              <w:t xml:space="preserve">1. </w:t>
-            </w:r>
-            <w:r>
-              <w:rPr>
-                <w:rFonts w:eastAsia="Arial" w:cs="Arial" w:ascii="Arial" w:hAnsi="Arial"/>
-                <w:sz w:val="20"/>
-                <w:szCs w:val="20"/>
-              </w:rPr>
-              <w:t>A</w:t>
-            </w:r>
-            <w:r>
-              <w:rPr>
-                <w:rFonts w:eastAsia="Arial" w:cs="Arial" w:ascii="Arial" w:hAnsi="Arial"/>
-                <w:sz w:val="20"/>
-                <w:szCs w:val="20"/>
-              </w:rPr>
-              <w:t xml:space="preserve">tor seleciona a opção </w:t>
-            </w:r>
-            <w:r>
-              <w:rPr>
-                <w:rFonts w:eastAsia="Arial" w:cs="Arial" w:ascii="Arial" w:hAnsi="Arial"/>
-                <w:sz w:val="20"/>
-                <w:szCs w:val="20"/>
-              </w:rPr>
-              <w:t>excluir</w:t>
-            </w:r>
-            <w:r>
-              <w:rPr>
-                <w:rFonts w:eastAsia="Arial" w:cs="Arial" w:ascii="Arial" w:hAnsi="Arial"/>
-                <w:sz w:val="20"/>
-                <w:szCs w:val="20"/>
-              </w:rPr>
-              <w:t xml:space="preserve"> usuário</w:t>
-            </w:r>
-          </w:p>
-        </w:tc>
-        <w:tc>
-          <w:tcPr>
-            <w:tcW w:w="4321" w:type="dxa"/>
-            <w:tcBorders>
-              <w:top w:val="single" w:sz="4" w:space="0" w:color="000001"/>
-              <w:left w:val="single" w:sz="4" w:space="0" w:color="000001"/>
-              <w:bottom w:val="single" w:sz="4" w:space="0" w:color="000001"/>
-              <w:right w:val="single" w:sz="4" w:space="0" w:color="000001"/>
-              <w:insideH w:val="single" w:sz="4" w:space="0" w:color="000001"/>
-              <w:insideV w:val="single" w:sz="4" w:space="0" w:color="000001"/>
-            </w:tcBorders>
-            <w:shd w:fill="FFFFFF" w:val="clear"/>
-            <w:tcMar>
-              <w:left w:w="83" w:type="dxa"/>
+              <w:t>1. Ator seleciona a opção excluir usuário</w:t>
+            </w:r>
+          </w:p>
+        </w:tc>
+        <w:tc>
+          <w:tcPr>
+            <w:tcW w:w="4320" w:type="dxa"/>
+            <w:tcBorders>
+              <w:top w:val="single" w:sz="4" w:space="0" w:color="000001"/>
+              <w:left w:val="single" w:sz="4" w:space="0" w:color="000001"/>
+              <w:bottom w:val="single" w:sz="4" w:space="0" w:color="000001"/>
+              <w:right w:val="single" w:sz="4" w:space="0" w:color="000001"/>
+              <w:insideH w:val="single" w:sz="4" w:space="0" w:color="000001"/>
+              <w:insideV w:val="single" w:sz="4" w:space="0" w:color="000001"/>
+            </w:tcBorders>
+            <w:shd w:fill="FFFFFF" w:val="clear"/>
+            <w:tcMar>
+              <w:left w:w="78" w:type="dxa"/>
             </w:tcMar>
           </w:tcPr>
           <w:p>
@@ -3406,23 +3057,7 @@
                 <w:sz w:val="20"/>
                 <w:szCs w:val="20"/>
               </w:rPr>
-              <w:t>2</w:t>
-            </w:r>
-            <w:r>
-              <w:rPr>
-                <w:rFonts w:eastAsia="Arial" w:cs="Arial" w:ascii="Arial" w:hAnsi="Arial"/>
-                <w:sz w:val="20"/>
-                <w:szCs w:val="20"/>
-              </w:rPr>
-              <w:t xml:space="preserve">. </w:t>
-            </w:r>
-            <w:r>
-              <w:rPr>
-                <w:rFonts w:eastAsia="Arial" w:cs="Arial" w:ascii="Arial" w:hAnsi="Arial"/>
-                <w:sz w:val="20"/>
-                <w:szCs w:val="20"/>
-              </w:rPr>
-              <w:t>Sistema verifica se o CPF selecionado é do cliente logado ou de um administrador.</w:t>
+              <w:t>2. Sistema verifica se o CPF selecionado é do cliente logado ou de um administrador.</w:t>
             </w:r>
           </w:p>
         </w:tc>
@@ -3444,7 +3079,7 @@
             </w:tcBorders>
             <w:shd w:fill="FFFFFF" w:val="clear"/>
             <w:tcMar>
-              <w:left w:w="83" w:type="dxa"/>
+              <w:left w:w="78" w:type="dxa"/>
             </w:tcMar>
           </w:tcPr>
           <w:p>
@@ -3459,24 +3094,28 @@
               </w:rPr>
             </w:pPr>
             <w:r>
-              <w:rPr/>
-            </w:r>
-          </w:p>
-        </w:tc>
-        <w:tc>
-          <w:tcPr>
-            <w:tcW w:w="4321" w:type="dxa"/>
-            <w:tcBorders>
-              <w:top w:val="single" w:sz="4" w:space="0" w:color="000001"/>
-              <w:left w:val="single" w:sz="4" w:space="0" w:color="000001"/>
-              <w:bottom w:val="single" w:sz="4" w:space="0" w:color="000001"/>
-              <w:right w:val="single" w:sz="4" w:space="0" w:color="000001"/>
-              <w:insideH w:val="single" w:sz="4" w:space="0" w:color="000001"/>
-              <w:insideV w:val="single" w:sz="4" w:space="0" w:color="000001"/>
-            </w:tcBorders>
-            <w:shd w:fill="FFFFFF" w:val="clear"/>
-            <w:tcMar>
-              <w:left w:w="83" w:type="dxa"/>
+              <w:rPr>
+                <w:rFonts w:eastAsia="Arial" w:cs="Arial" w:ascii="Arial" w:hAnsi="Arial"/>
+                <w:sz w:val="20"/>
+                <w:szCs w:val="20"/>
+              </w:rPr>
+            </w:r>
+          </w:p>
+        </w:tc>
+        <w:tc>
+          <w:tcPr>
+            <w:tcW w:w="4320" w:type="dxa"/>
+            <w:tcBorders>
+              <w:top w:val="single" w:sz="4" w:space="0" w:color="000001"/>
+              <w:left w:val="single" w:sz="4" w:space="0" w:color="000001"/>
+              <w:bottom w:val="single" w:sz="4" w:space="0" w:color="000001"/>
+              <w:right w:val="single" w:sz="4" w:space="0" w:color="000001"/>
+              <w:insideH w:val="single" w:sz="4" w:space="0" w:color="000001"/>
+              <w:insideV w:val="single" w:sz="4" w:space="0" w:color="000001"/>
+            </w:tcBorders>
+            <w:shd w:fill="FFFFFF" w:val="clear"/>
+            <w:tcMar>
+              <w:left w:w="78" w:type="dxa"/>
             </w:tcMar>
           </w:tcPr>
           <w:p>
@@ -3492,23 +3131,7 @@
                 <w:sz w:val="20"/>
                 <w:szCs w:val="20"/>
               </w:rPr>
-              <w:t>3</w:t>
-            </w:r>
-            <w:r>
-              <w:rPr>
-                <w:rFonts w:eastAsia="Arial" w:cs="Arial" w:ascii="Arial" w:hAnsi="Arial"/>
-                <w:sz w:val="20"/>
-                <w:szCs w:val="20"/>
-              </w:rPr>
-              <w:t xml:space="preserve">. Sistema </w:t>
-            </w:r>
-            <w:r>
-              <w:rPr>
-                <w:rFonts w:eastAsia="Arial" w:cs="Arial" w:ascii="Arial" w:hAnsi="Arial"/>
-                <w:sz w:val="20"/>
-                <w:szCs w:val="20"/>
-              </w:rPr>
-              <w:t>solicita confirmação da ação de exclusão.</w:t>
+              <w:t>3. Sistema solicita confirmação da ação de exclusão.</w:t>
             </w:r>
           </w:p>
         </w:tc>
@@ -3530,7 +3153,7 @@
             </w:tcBorders>
             <w:shd w:fill="FFFFFF" w:val="clear"/>
             <w:tcMar>
-              <w:left w:w="83" w:type="dxa"/>
+              <w:left w:w="78" w:type="dxa"/>
             </w:tcMar>
           </w:tcPr>
           <w:p>
@@ -3552,18 +3175,18 @@
         </w:tc>
         <w:tc>
           <w:tcPr>
-            <w:tcW w:w="4321" w:type="dxa"/>
-            <w:tcBorders>
-              <w:top w:val="single" w:sz="4" w:space="0" w:color="000001"/>
-              <w:left w:val="single" w:sz="4" w:space="0" w:color="000001"/>
-              <w:bottom w:val="single" w:sz="4" w:space="0" w:color="000001"/>
-              <w:right w:val="single" w:sz="4" w:space="0" w:color="000001"/>
-              <w:insideH w:val="single" w:sz="4" w:space="0" w:color="000001"/>
-              <w:insideV w:val="single" w:sz="4" w:space="0" w:color="000001"/>
-            </w:tcBorders>
-            <w:shd w:fill="FFFFFF" w:val="clear"/>
-            <w:tcMar>
-              <w:left w:w="83" w:type="dxa"/>
+            <w:tcW w:w="4320" w:type="dxa"/>
+            <w:tcBorders>
+              <w:top w:val="single" w:sz="4" w:space="0" w:color="000001"/>
+              <w:left w:val="single" w:sz="4" w:space="0" w:color="000001"/>
+              <w:bottom w:val="single" w:sz="4" w:space="0" w:color="000001"/>
+              <w:right w:val="single" w:sz="4" w:space="0" w:color="000001"/>
+              <w:insideH w:val="single" w:sz="4" w:space="0" w:color="000001"/>
+              <w:insideV w:val="single" w:sz="4" w:space="0" w:color="000001"/>
+            </w:tcBorders>
+            <w:shd w:fill="FFFFFF" w:val="clear"/>
+            <w:tcMar>
+              <w:left w:w="78" w:type="dxa"/>
             </w:tcMar>
           </w:tcPr>
           <w:p>
@@ -3592,15 +3215,16 @@
           <w:tcPr>
             <w:tcW w:w="4322" w:type="dxa"/>
             <w:tcBorders>
-              <w:left w:val="single" w:sz="4" w:space="0" w:color="000001"/>
-              <w:bottom w:val="single" w:sz="4" w:space="0" w:color="000001"/>
-              <w:right w:val="single" w:sz="4" w:space="0" w:color="000001"/>
-              <w:insideH w:val="single" w:sz="4" w:space="0" w:color="000001"/>
-              <w:insideV w:val="single" w:sz="4" w:space="0" w:color="000001"/>
-            </w:tcBorders>
-            <w:shd w:fill="FFFFFF" w:val="clear"/>
-            <w:tcMar>
-              <w:left w:w="83" w:type="dxa"/>
+              <w:top w:val="single" w:sz="4" w:space="0" w:color="000001"/>
+              <w:left w:val="single" w:sz="4" w:space="0" w:color="000001"/>
+              <w:bottom w:val="single" w:sz="4" w:space="0" w:color="000001"/>
+              <w:right w:val="single" w:sz="4" w:space="0" w:color="000001"/>
+              <w:insideH w:val="single" w:sz="4" w:space="0" w:color="000001"/>
+              <w:insideV w:val="single" w:sz="4" w:space="0" w:color="000001"/>
+            </w:tcBorders>
+            <w:shd w:fill="FFFFFF" w:val="clear"/>
+            <w:tcMar>
+              <w:left w:w="78" w:type="dxa"/>
             </w:tcMar>
           </w:tcPr>
           <w:p>
@@ -3616,31 +3240,24 @@
                 <w:sz w:val="20"/>
                 <w:szCs w:val="20"/>
               </w:rPr>
-              <w:t xml:space="preserve">6. </w:t>
-            </w:r>
-            <w:r>
-              <w:rPr>
-                <w:rFonts w:eastAsia="Arial" w:cs="Arial" w:ascii="Arial" w:hAnsi="Arial"/>
-                <w:sz w:val="20"/>
-                <w:szCs w:val="20"/>
-              </w:rPr>
-              <w:t>Ator confirma ação.</w:t>
-            </w:r>
-          </w:p>
-        </w:tc>
-        <w:tc>
-          <w:tcPr>
-            <w:tcW w:w="4321" w:type="dxa"/>
-            <w:tcBorders>
-              <w:left w:val="single" w:sz="4" w:space="0" w:color="000001"/>
-              <w:bottom w:val="single" w:sz="4" w:space="0" w:color="000001"/>
-              <w:right w:val="single" w:sz="4" w:space="0" w:color="000001"/>
-              <w:insideH w:val="single" w:sz="4" w:space="0" w:color="000001"/>
-              <w:insideV w:val="single" w:sz="4" w:space="0" w:color="000001"/>
-            </w:tcBorders>
-            <w:shd w:fill="FFFFFF" w:val="clear"/>
-            <w:tcMar>
-              <w:left w:w="83" w:type="dxa"/>
+              <w:t>6. Ator confirma ação.</w:t>
+            </w:r>
+          </w:p>
+        </w:tc>
+        <w:tc>
+          <w:tcPr>
+            <w:tcW w:w="4320" w:type="dxa"/>
+            <w:tcBorders>
+              <w:top w:val="single" w:sz="4" w:space="0" w:color="000001"/>
+              <w:left w:val="single" w:sz="4" w:space="0" w:color="000001"/>
+              <w:bottom w:val="single" w:sz="4" w:space="0" w:color="000001"/>
+              <w:right w:val="single" w:sz="4" w:space="0" w:color="000001"/>
+              <w:insideH w:val="single" w:sz="4" w:space="0" w:color="000001"/>
+              <w:insideV w:val="single" w:sz="4" w:space="0" w:color="000001"/>
+            </w:tcBorders>
+            <w:shd w:fill="FFFFFF" w:val="clear"/>
+            <w:tcMar>
+              <w:left w:w="78" w:type="dxa"/>
             </w:tcMar>
           </w:tcPr>
           <w:p>
@@ -3656,47 +3273,7 @@
                 <w:sz w:val="20"/>
                 <w:szCs w:val="20"/>
               </w:rPr>
-              <w:t>7</w:t>
-            </w:r>
-            <w:r>
-              <w:rPr>
-                <w:rFonts w:eastAsia="Arial" w:cs="Arial" w:ascii="Arial" w:hAnsi="Arial"/>
-                <w:sz w:val="20"/>
-                <w:szCs w:val="20"/>
-              </w:rPr>
-              <w:t xml:space="preserve">. Sistema </w:t>
-            </w:r>
-            <w:r>
-              <w:rPr>
-                <w:rFonts w:eastAsia="Arial" w:cs="Arial" w:ascii="Arial" w:hAnsi="Arial"/>
-                <w:sz w:val="20"/>
-                <w:szCs w:val="20"/>
-              </w:rPr>
-              <w:t>deleta</w:t>
-            </w:r>
-            <w:r>
-              <w:rPr>
-                <w:rFonts w:eastAsia="Arial" w:cs="Arial" w:ascii="Arial" w:hAnsi="Arial"/>
-                <w:sz w:val="20"/>
-                <w:szCs w:val="20"/>
-              </w:rPr>
-              <w:t xml:space="preserve"> informações </w:t>
-            </w:r>
-            <w:r>
-              <w:rPr>
-                <w:rFonts w:eastAsia="Arial" w:cs="Arial" w:ascii="Arial" w:hAnsi="Arial"/>
-                <w:sz w:val="20"/>
-                <w:szCs w:val="20"/>
-              </w:rPr>
-              <w:t>do usuário selecionado do</w:t>
-            </w:r>
-            <w:r>
-              <w:rPr>
-                <w:rFonts w:eastAsia="Arial" w:cs="Arial" w:ascii="Arial" w:hAnsi="Arial"/>
-                <w:sz w:val="20"/>
-                <w:szCs w:val="20"/>
-              </w:rPr>
-              <w:t xml:space="preserve"> banco de dados</w:t>
+              <w:t>7. Sistema deleta informações do usuário selecionado do banco de dados</w:t>
             </w:r>
           </w:p>
         </w:tc>
@@ -3718,7 +3295,7 @@
             </w:tcBorders>
             <w:shd w:fill="FFFFFF" w:val="clear"/>
             <w:tcMar>
-              <w:left w:w="83" w:type="dxa"/>
+              <w:left w:w="78" w:type="dxa"/>
             </w:tcMar>
           </w:tcPr>
           <w:p>
@@ -3743,18 +3320,18 @@
         </w:tc>
         <w:tc>
           <w:tcPr>
-            <w:tcW w:w="4321" w:type="dxa"/>
-            <w:tcBorders>
-              <w:top w:val="single" w:sz="4" w:space="0" w:color="000001"/>
-              <w:left w:val="single" w:sz="4" w:space="0" w:color="000001"/>
-              <w:bottom w:val="single" w:sz="4" w:space="0" w:color="000001"/>
-              <w:right w:val="single" w:sz="4" w:space="0" w:color="000001"/>
-              <w:insideH w:val="single" w:sz="4" w:space="0" w:color="000001"/>
-              <w:insideV w:val="single" w:sz="4" w:space="0" w:color="000001"/>
-            </w:tcBorders>
-            <w:shd w:fill="FFFFFF" w:val="clear"/>
-            <w:tcMar>
-              <w:left w:w="83" w:type="dxa"/>
+            <w:tcW w:w="4320" w:type="dxa"/>
+            <w:tcBorders>
+              <w:top w:val="single" w:sz="4" w:space="0" w:color="000001"/>
+              <w:left w:val="single" w:sz="4" w:space="0" w:color="000001"/>
+              <w:bottom w:val="single" w:sz="4" w:space="0" w:color="000001"/>
+              <w:right w:val="single" w:sz="4" w:space="0" w:color="000001"/>
+              <w:insideH w:val="single" w:sz="4" w:space="0" w:color="000001"/>
+              <w:insideV w:val="single" w:sz="4" w:space="0" w:color="000001"/>
+            </w:tcBorders>
+            <w:shd w:fill="FFFFFF" w:val="clear"/>
+            <w:tcMar>
+              <w:left w:w="78" w:type="dxa"/>
             </w:tcMar>
           </w:tcPr>
           <w:p>
@@ -3770,15 +3347,7 @@
                 <w:sz w:val="20"/>
                 <w:szCs w:val="20"/>
               </w:rPr>
-              <w:t>7</w:t>
-            </w:r>
-            <w:r>
-              <w:rPr>
-                <w:rFonts w:eastAsia="Arial" w:cs="Arial" w:ascii="Arial" w:hAnsi="Arial"/>
-                <w:sz w:val="20"/>
-                <w:szCs w:val="20"/>
-              </w:rPr>
-              <w:t>. Sistema retorna mensagem de sucesso na operação.</w:t>
+              <w:t>7. Sistema retorna mensagem de sucesso na operação.</w:t>
             </w:r>
           </w:p>
         </w:tc>
@@ -3787,7 +3356,7 @@
         <w:trPr/>
         <w:tc>
           <w:tcPr>
-            <w:tcW w:w="8643" w:type="dxa"/>
+            <w:tcW w:w="8642" w:type="dxa"/>
             <w:gridSpan w:val="2"/>
             <w:tcBorders>
               <w:top w:val="single" w:sz="4" w:space="0" w:color="000001"/>
@@ -3799,7 +3368,7 @@
             </w:tcBorders>
             <w:shd w:fill="FFFFFF" w:val="clear"/>
             <w:tcMar>
-              <w:left w:w="83" w:type="dxa"/>
+              <w:left w:w="78" w:type="dxa"/>
             </w:tcMar>
           </w:tcPr>
           <w:p>
@@ -3838,7 +3407,7 @@
             </w:tcBorders>
             <w:shd w:fill="FFFFFF" w:val="clear"/>
             <w:tcMar>
-              <w:left w:w="83" w:type="dxa"/>
+              <w:left w:w="78" w:type="dxa"/>
             </w:tcMar>
           </w:tcPr>
           <w:p>
@@ -3864,18 +3433,18 @@
         </w:tc>
         <w:tc>
           <w:tcPr>
-            <w:tcW w:w="4321" w:type="dxa"/>
-            <w:tcBorders>
-              <w:top w:val="single" w:sz="4" w:space="0" w:color="000001"/>
-              <w:left w:val="single" w:sz="4" w:space="0" w:color="000001"/>
-              <w:bottom w:val="single" w:sz="4" w:space="0" w:color="000001"/>
-              <w:right w:val="single" w:sz="4" w:space="0" w:color="000001"/>
-              <w:insideH w:val="single" w:sz="4" w:space="0" w:color="000001"/>
-              <w:insideV w:val="single" w:sz="4" w:space="0" w:color="000001"/>
-            </w:tcBorders>
-            <w:shd w:fill="FFFFFF" w:val="clear"/>
-            <w:tcMar>
-              <w:left w:w="83" w:type="dxa"/>
+            <w:tcW w:w="4320" w:type="dxa"/>
+            <w:tcBorders>
+              <w:top w:val="single" w:sz="4" w:space="0" w:color="000001"/>
+              <w:left w:val="single" w:sz="4" w:space="0" w:color="000001"/>
+              <w:bottom w:val="single" w:sz="4" w:space="0" w:color="000001"/>
+              <w:right w:val="single" w:sz="4" w:space="0" w:color="000001"/>
+              <w:insideH w:val="single" w:sz="4" w:space="0" w:color="000001"/>
+              <w:insideV w:val="single" w:sz="4" w:space="0" w:color="000001"/>
+            </w:tcBorders>
+            <w:shd w:fill="FFFFFF" w:val="clear"/>
+            <w:tcMar>
+              <w:left w:w="78" w:type="dxa"/>
             </w:tcMar>
           </w:tcPr>
           <w:p>
@@ -3891,23 +3460,7 @@
                 <w:sz w:val="20"/>
                 <w:szCs w:val="20"/>
               </w:rPr>
-              <w:t>5a</w:t>
-            </w:r>
-            <w:r>
-              <w:rPr>
-                <w:rFonts w:eastAsia="Arial" w:cs="Arial" w:ascii="Arial" w:hAnsi="Arial"/>
-                <w:sz w:val="20"/>
-                <w:szCs w:val="20"/>
-              </w:rPr>
-              <w:t xml:space="preserve">. Sistema </w:t>
-            </w:r>
-            <w:r>
-              <w:rPr>
-                <w:rFonts w:eastAsia="Arial" w:cs="Arial" w:ascii="Arial" w:hAnsi="Arial"/>
-                <w:sz w:val="20"/>
-                <w:szCs w:val="20"/>
-              </w:rPr>
-              <w:t>mostra página principal do usuário</w:t>
+              <w:t>5a. Sistema mostra página principal do usuário</w:t>
             </w:r>
           </w:p>
         </w:tc>
@@ -3918,7 +3471,7 @@
         </w:trPr>
         <w:tc>
           <w:tcPr>
-            <w:tcW w:w="8643" w:type="dxa"/>
+            <w:tcW w:w="8642" w:type="dxa"/>
             <w:gridSpan w:val="2"/>
             <w:tcBorders>
               <w:top w:val="single" w:sz="4" w:space="0" w:color="000001"/>
@@ -3930,7 +3483,7 @@
             </w:tcBorders>
             <w:shd w:fill="FFFFFF" w:val="clear"/>
             <w:tcMar>
-              <w:left w:w="83" w:type="dxa"/>
+              <w:left w:w="78" w:type="dxa"/>
             </w:tcMar>
           </w:tcPr>
           <w:p>
@@ -3947,15 +3500,7 @@
                 <w:sz w:val="20"/>
                 <w:szCs w:val="20"/>
               </w:rPr>
-              <w:t xml:space="preserve">Fluxo Alternativo de Eventos </w:t>
-            </w:r>
-            <w:r>
-              <w:rPr>
-                <w:rFonts w:eastAsia="Arial" w:cs="Arial" w:ascii="Arial" w:hAnsi="Arial"/>
-                <w:sz w:val="20"/>
-                <w:szCs w:val="20"/>
-              </w:rPr>
-              <w:t>2</w:t>
+              <w:t>Fluxo Alternativo de Eventos 2</w:t>
             </w:r>
           </w:p>
         </w:tc>
@@ -3968,15 +3513,16 @@
           <w:tcPr>
             <w:tcW w:w="4322" w:type="dxa"/>
             <w:tcBorders>
-              <w:left w:val="single" w:sz="4" w:space="0" w:color="000001"/>
-              <w:bottom w:val="single" w:sz="4" w:space="0" w:color="000001"/>
-              <w:right w:val="single" w:sz="4" w:space="0" w:color="000001"/>
-              <w:insideH w:val="single" w:sz="4" w:space="0" w:color="000001"/>
-              <w:insideV w:val="single" w:sz="4" w:space="0" w:color="000001"/>
-            </w:tcBorders>
-            <w:shd w:fill="FFFFFF" w:val="clear"/>
-            <w:tcMar>
-              <w:left w:w="83" w:type="dxa"/>
+              <w:top w:val="single" w:sz="4" w:space="0" w:color="000001"/>
+              <w:left w:val="single" w:sz="4" w:space="0" w:color="000001"/>
+              <w:bottom w:val="single" w:sz="4" w:space="0" w:color="000001"/>
+              <w:right w:val="single" w:sz="4" w:space="0" w:color="000001"/>
+              <w:insideH w:val="single" w:sz="4" w:space="0" w:color="000001"/>
+              <w:insideV w:val="single" w:sz="4" w:space="0" w:color="000001"/>
+            </w:tcBorders>
+            <w:shd w:fill="FFFFFF" w:val="clear"/>
+            <w:tcMar>
+              <w:left w:w="78" w:type="dxa"/>
             </w:tcMar>
           </w:tcPr>
           <w:p>
@@ -4003,17 +3549,18 @@
         </w:tc>
         <w:tc>
           <w:tcPr>
-            <w:tcW w:w="4321" w:type="dxa"/>
-            <w:tcBorders>
-              <w:left w:val="single" w:sz="4" w:space="0" w:color="000001"/>
-              <w:bottom w:val="single" w:sz="4" w:space="0" w:color="000001"/>
-              <w:right w:val="single" w:sz="4" w:space="0" w:color="000001"/>
-              <w:insideH w:val="single" w:sz="4" w:space="0" w:color="000001"/>
-              <w:insideV w:val="single" w:sz="4" w:space="0" w:color="000001"/>
-            </w:tcBorders>
-            <w:shd w:fill="FFFFFF" w:val="clear"/>
-            <w:tcMar>
-              <w:left w:w="83" w:type="dxa"/>
+            <w:tcW w:w="4320" w:type="dxa"/>
+            <w:tcBorders>
+              <w:top w:val="single" w:sz="4" w:space="0" w:color="000001"/>
+              <w:left w:val="single" w:sz="4" w:space="0" w:color="000001"/>
+              <w:bottom w:val="single" w:sz="4" w:space="0" w:color="000001"/>
+              <w:right w:val="single" w:sz="4" w:space="0" w:color="000001"/>
+              <w:insideH w:val="single" w:sz="4" w:space="0" w:color="000001"/>
+              <w:insideV w:val="single" w:sz="4" w:space="0" w:color="000001"/>
+            </w:tcBorders>
+            <w:shd w:fill="FFFFFF" w:val="clear"/>
+            <w:tcMar>
+              <w:left w:w="78" w:type="dxa"/>
             </w:tcMar>
           </w:tcPr>
           <w:p>
@@ -4024,6 +3571,7 @@
               <w:jc w:val="left"/>
               <w:rPr>
                 <w:position w:val="0"/>
+                <w:sz w:val="22"/>
                 <w:sz w:val="20"/>
                 <w:vertAlign w:val="baseline"/>
               </w:rPr>
@@ -4056,15 +3604,16 @@
           <w:tcPr>
             <w:tcW w:w="4322" w:type="dxa"/>
             <w:tcBorders>
-              <w:left w:val="single" w:sz="4" w:space="0" w:color="000001"/>
-              <w:bottom w:val="single" w:sz="4" w:space="0" w:color="000001"/>
-              <w:right w:val="single" w:sz="4" w:space="0" w:color="000001"/>
-              <w:insideH w:val="single" w:sz="4" w:space="0" w:color="000001"/>
-              <w:insideV w:val="single" w:sz="4" w:space="0" w:color="000001"/>
-            </w:tcBorders>
-            <w:shd w:fill="FFFFFF" w:val="clear"/>
-            <w:tcMar>
-              <w:left w:w="83" w:type="dxa"/>
+              <w:top w:val="single" w:sz="4" w:space="0" w:color="000001"/>
+              <w:left w:val="single" w:sz="4" w:space="0" w:color="000001"/>
+              <w:bottom w:val="single" w:sz="4" w:space="0" w:color="000001"/>
+              <w:right w:val="single" w:sz="4" w:space="0" w:color="000001"/>
+              <w:insideH w:val="single" w:sz="4" w:space="0" w:color="000001"/>
+              <w:insideV w:val="single" w:sz="4" w:space="0" w:color="000001"/>
+            </w:tcBorders>
+            <w:shd w:fill="FFFFFF" w:val="clear"/>
+            <w:tcMar>
+              <w:left w:w="78" w:type="dxa"/>
             </w:tcMar>
           </w:tcPr>
           <w:p>
@@ -4090,17 +3639,18 @@
         </w:tc>
         <w:tc>
           <w:tcPr>
-            <w:tcW w:w="4321" w:type="dxa"/>
-            <w:tcBorders>
-              <w:left w:val="single" w:sz="4" w:space="0" w:color="000001"/>
-              <w:bottom w:val="single" w:sz="4" w:space="0" w:color="000001"/>
-              <w:right w:val="single" w:sz="4" w:space="0" w:color="000001"/>
-              <w:insideH w:val="single" w:sz="4" w:space="0" w:color="000001"/>
-              <w:insideV w:val="single" w:sz="4" w:space="0" w:color="000001"/>
-            </w:tcBorders>
-            <w:shd w:fill="FFFFFF" w:val="clear"/>
-            <w:tcMar>
-              <w:left w:w="83" w:type="dxa"/>
+            <w:tcW w:w="4320" w:type="dxa"/>
+            <w:tcBorders>
+              <w:top w:val="single" w:sz="4" w:space="0" w:color="000001"/>
+              <w:left w:val="single" w:sz="4" w:space="0" w:color="000001"/>
+              <w:bottom w:val="single" w:sz="4" w:space="0" w:color="000001"/>
+              <w:right w:val="single" w:sz="4" w:space="0" w:color="000001"/>
+              <w:insideH w:val="single" w:sz="4" w:space="0" w:color="000001"/>
+              <w:insideV w:val="single" w:sz="4" w:space="0" w:color="000001"/>
+            </w:tcBorders>
+            <w:shd w:fill="FFFFFF" w:val="clear"/>
+            <w:tcMar>
+              <w:left w:w="78" w:type="dxa"/>
             </w:tcMar>
           </w:tcPr>
           <w:p>
@@ -4133,15 +3683,16 @@
           <w:tcPr>
             <w:tcW w:w="4322" w:type="dxa"/>
             <w:tcBorders>
-              <w:left w:val="single" w:sz="4" w:space="0" w:color="000001"/>
-              <w:bottom w:val="single" w:sz="4" w:space="0" w:color="000001"/>
-              <w:right w:val="single" w:sz="4" w:space="0" w:color="000001"/>
-              <w:insideH w:val="single" w:sz="4" w:space="0" w:color="000001"/>
-              <w:insideV w:val="single" w:sz="4" w:space="0" w:color="000001"/>
-            </w:tcBorders>
-            <w:shd w:fill="FFFFFF" w:val="clear"/>
-            <w:tcMar>
-              <w:left w:w="83" w:type="dxa"/>
+              <w:top w:val="single" w:sz="4" w:space="0" w:color="000001"/>
+              <w:left w:val="single" w:sz="4" w:space="0" w:color="000001"/>
+              <w:bottom w:val="single" w:sz="4" w:space="0" w:color="000001"/>
+              <w:right w:val="single" w:sz="4" w:space="0" w:color="000001"/>
+              <w:insideH w:val="single" w:sz="4" w:space="0" w:color="000001"/>
+              <w:insideV w:val="single" w:sz="4" w:space="0" w:color="000001"/>
+            </w:tcBorders>
+            <w:shd w:fill="FFFFFF" w:val="clear"/>
+            <w:tcMar>
+              <w:left w:w="78" w:type="dxa"/>
             </w:tcMar>
           </w:tcPr>
           <w:p>
@@ -4167,17 +3718,18 @@
         </w:tc>
         <w:tc>
           <w:tcPr>
-            <w:tcW w:w="4321" w:type="dxa"/>
-            <w:tcBorders>
-              <w:left w:val="single" w:sz="4" w:space="0" w:color="000001"/>
-              <w:bottom w:val="single" w:sz="4" w:space="0" w:color="000001"/>
-              <w:right w:val="single" w:sz="4" w:space="0" w:color="000001"/>
-              <w:insideH w:val="single" w:sz="4" w:space="0" w:color="000001"/>
-              <w:insideV w:val="single" w:sz="4" w:space="0" w:color="000001"/>
-            </w:tcBorders>
-            <w:shd w:fill="FFFFFF" w:val="clear"/>
-            <w:tcMar>
-              <w:left w:w="83" w:type="dxa"/>
+            <w:tcW w:w="4320" w:type="dxa"/>
+            <w:tcBorders>
+              <w:top w:val="single" w:sz="4" w:space="0" w:color="000001"/>
+              <w:left w:val="single" w:sz="4" w:space="0" w:color="000001"/>
+              <w:bottom w:val="single" w:sz="4" w:space="0" w:color="000001"/>
+              <w:right w:val="single" w:sz="4" w:space="0" w:color="000001"/>
+              <w:insideH w:val="single" w:sz="4" w:space="0" w:color="000001"/>
+              <w:insideV w:val="single" w:sz="4" w:space="0" w:color="000001"/>
+            </w:tcBorders>
+            <w:shd w:fill="FFFFFF" w:val="clear"/>
+            <w:tcMar>
+              <w:left w:w="78" w:type="dxa"/>
             </w:tcMar>
           </w:tcPr>
           <w:p>
@@ -4226,7 +3778,7 @@
         <w:tblStyle w:val="Table2"/>
         <w:tblW w:w="8643" w:type="dxa"/>
         <w:jc w:val="left"/>
-        <w:tblInd w:w="-148" w:type="dxa"/>
+        <w:tblInd w:w="-153" w:type="dxa"/>
         <w:tblBorders>
           <w:top w:val="single" w:sz="4" w:space="0" w:color="000001"/>
           <w:left w:val="single" w:sz="4" w:space="0" w:color="000001"/>
@@ -4237,7 +3789,7 @@
         </w:tblBorders>
         <w:tblCellMar>
           <w:top w:w="0" w:type="dxa"/>
-          <w:left w:w="83" w:type="dxa"/>
+          <w:left w:w="78" w:type="dxa"/>
           <w:bottom w:w="0" w:type="dxa"/>
           <w:right w:w="108" w:type="dxa"/>
         </w:tblCellMar>
@@ -4245,13 +3797,13 @@
       </w:tblPr>
       <w:tblGrid>
         <w:gridCol w:w="4322"/>
-        <w:gridCol w:w="4321"/>
+        <w:gridCol w:w="4320"/>
       </w:tblGrid>
       <w:tr>
         <w:trPr/>
         <w:tc>
           <w:tcPr>
-            <w:tcW w:w="8643" w:type="dxa"/>
+            <w:tcW w:w="8642" w:type="dxa"/>
             <w:gridSpan w:val="2"/>
             <w:tcBorders>
               <w:top w:val="single" w:sz="4" w:space="0" w:color="000001"/>
@@ -4263,7 +3815,7 @@
             </w:tcBorders>
             <w:shd w:fill="FFFFFF" w:val="clear"/>
             <w:tcMar>
-              <w:left w:w="83" w:type="dxa"/>
+              <w:left w:w="78" w:type="dxa"/>
             </w:tcMar>
           </w:tcPr>
           <w:p>
@@ -4316,67 +3868,7 @@
                 <w:shd w:fill="auto" w:val="clear"/>
                 <w:vertAlign w:val="baseline"/>
               </w:rPr>
-              <w:t xml:space="preserve">[RF - </w:t>
-            </w:r>
-            <w:r>
-              <w:rPr>
-                <w:rFonts w:eastAsia="Arial" w:cs="Arial" w:ascii="Arial" w:hAnsi="Arial"/>
-                <w:b/>
-                <w:i w:val="false"/>
-                <w:caps w:val="false"/>
-                <w:smallCaps w:val="false"/>
-                <w:strike w:val="false"/>
-                <w:dstrike w:val="false"/>
-                <w:color w:val="00000A"/>
-                <w:position w:val="0"/>
-                <w:sz w:val="20"/>
-                <w:sz w:val="20"/>
-                <w:szCs w:val="20"/>
-                <w:u w:val="none"/>
-                <w:shd w:fill="auto" w:val="clear"/>
-                <w:vertAlign w:val="baseline"/>
-              </w:rPr>
-              <w:t>7</w:t>
-            </w:r>
-            <w:r>
-              <w:rPr>
-                <w:rFonts w:eastAsia="Arial" w:cs="Arial" w:ascii="Arial" w:hAnsi="Arial"/>
-                <w:b/>
-                <w:i w:val="false"/>
-                <w:caps w:val="false"/>
-                <w:smallCaps w:val="false"/>
-                <w:strike w:val="false"/>
-                <w:dstrike w:val="false"/>
-                <w:color w:val="00000A"/>
-                <w:position w:val="0"/>
-                <w:sz w:val="20"/>
-                <w:sz w:val="20"/>
-                <w:szCs w:val="20"/>
-                <w:u w:val="none"/>
-                <w:shd w:fill="auto" w:val="clear"/>
-                <w:vertAlign w:val="baseline"/>
-              </w:rPr>
-              <w:t xml:space="preserve">]  </w:t>
-            </w:r>
-            <w:r>
-              <w:rPr>
-                <w:rFonts w:eastAsia="Arial" w:cs="Arial" w:ascii="Arial" w:hAnsi="Arial"/>
-                <w:b/>
-                <w:i w:val="false"/>
-                <w:caps w:val="false"/>
-                <w:smallCaps w:val="false"/>
-                <w:strike w:val="false"/>
-                <w:dstrike w:val="false"/>
-                <w:color w:val="00000A"/>
-                <w:position w:val="0"/>
-                <w:sz w:val="20"/>
-                <w:sz w:val="20"/>
-                <w:szCs w:val="20"/>
-                <w:u w:val="none"/>
-                <w:shd w:fill="auto" w:val="clear"/>
-                <w:vertAlign w:val="baseline"/>
-              </w:rPr>
-              <w:t>Buscar Serviços</w:t>
+              <w:t>[RF - 7]  Buscar Serviços</w:t>
             </w:r>
           </w:p>
         </w:tc>
@@ -4385,7 +3877,7 @@
         <w:trPr/>
         <w:tc>
           <w:tcPr>
-            <w:tcW w:w="8643" w:type="dxa"/>
+            <w:tcW w:w="8642" w:type="dxa"/>
             <w:gridSpan w:val="2"/>
             <w:tcBorders>
               <w:top w:val="single" w:sz="4" w:space="0" w:color="000001"/>
@@ -4397,7 +3889,7 @@
             </w:tcBorders>
             <w:shd w:fill="FFFFFF" w:val="clear"/>
             <w:tcMar>
-              <w:left w:w="83" w:type="dxa"/>
+              <w:left w:w="78" w:type="dxa"/>
             </w:tcMar>
           </w:tcPr>
           <w:p>
@@ -4447,7 +3939,7 @@
         <w:trPr/>
         <w:tc>
           <w:tcPr>
-            <w:tcW w:w="8643" w:type="dxa"/>
+            <w:tcW w:w="8642" w:type="dxa"/>
             <w:gridSpan w:val="2"/>
             <w:tcBorders>
               <w:top w:val="single" w:sz="4" w:space="0" w:color="000001"/>
@@ -4459,7 +3951,7 @@
             </w:tcBorders>
             <w:shd w:fill="FFFFFF" w:val="clear"/>
             <w:tcMar>
-              <w:left w:w="83" w:type="dxa"/>
+              <w:left w:w="78" w:type="dxa"/>
             </w:tcMar>
           </w:tcPr>
           <w:p>
@@ -4500,15 +3992,7 @@
                 <w:sz w:val="20"/>
                 <w:szCs w:val="20"/>
               </w:rPr>
-              <w:t xml:space="preserve">é feita a </w:t>
-            </w:r>
-            <w:r>
-              <w:rPr>
-                <w:rFonts w:eastAsia="Arial" w:cs="Arial" w:ascii="Arial" w:hAnsi="Arial"/>
-                <w:sz w:val="20"/>
-                <w:szCs w:val="20"/>
-              </w:rPr>
-              <w:t>busca de serviços</w:t>
+              <w:t>é feita a busca de serviços</w:t>
             </w:r>
           </w:p>
         </w:tc>
@@ -4530,7 +4014,7 @@
             </w:tcBorders>
             <w:shd w:fill="FFFFFF" w:val="clear"/>
             <w:tcMar>
-              <w:left w:w="83" w:type="dxa"/>
+              <w:left w:w="78" w:type="dxa"/>
             </w:tcMar>
           </w:tcPr>
           <w:p>
@@ -4563,44 +4047,24 @@
                 <w:shd w:fill="auto" w:val="clear"/>
                 <w:vertAlign w:val="baseline"/>
               </w:rPr>
-              <w:t xml:space="preserve">Pré-condição: </w:t>
-            </w:r>
-            <w:r>
-              <w:rPr>
-                <w:rFonts w:eastAsia="Arial" w:cs="Arial" w:ascii="Arial" w:hAnsi="Arial"/>
-                <w:b w:val="false"/>
-                <w:i w:val="false"/>
-                <w:caps w:val="false"/>
-                <w:smallCaps w:val="false"/>
-                <w:strike w:val="false"/>
-                <w:dstrike w:val="false"/>
-                <w:color w:val="00000A"/>
-                <w:position w:val="0"/>
-                <w:sz w:val="20"/>
-                <w:sz w:val="20"/>
-                <w:szCs w:val="20"/>
-                <w:u w:val="none"/>
-                <w:shd w:fill="auto" w:val="clear"/>
-                <w:vertAlign w:val="baseline"/>
-              </w:rPr>
-              <w:t>Serviços cadastrados</w:t>
-            </w:r>
-          </w:p>
-        </w:tc>
-        <w:tc>
-          <w:tcPr>
-            <w:tcW w:w="4321" w:type="dxa"/>
-            <w:tcBorders>
-              <w:top w:val="single" w:sz="4" w:space="0" w:color="000001"/>
-              <w:left w:val="single" w:sz="4" w:space="0" w:color="000001"/>
-              <w:bottom w:val="single" w:sz="4" w:space="0" w:color="000001"/>
-              <w:right w:val="single" w:sz="4" w:space="0" w:color="000001"/>
-              <w:insideH w:val="single" w:sz="4" w:space="0" w:color="000001"/>
-              <w:insideV w:val="single" w:sz="4" w:space="0" w:color="000001"/>
-            </w:tcBorders>
-            <w:shd w:fill="FFFFFF" w:val="clear"/>
-            <w:tcMar>
-              <w:left w:w="83" w:type="dxa"/>
+              <w:t>Pré-condição: Serviços cadastrados</w:t>
+            </w:r>
+          </w:p>
+        </w:tc>
+        <w:tc>
+          <w:tcPr>
+            <w:tcW w:w="4320" w:type="dxa"/>
+            <w:tcBorders>
+              <w:top w:val="single" w:sz="4" w:space="0" w:color="000001"/>
+              <w:left w:val="single" w:sz="4" w:space="0" w:color="000001"/>
+              <w:bottom w:val="single" w:sz="4" w:space="0" w:color="000001"/>
+              <w:right w:val="single" w:sz="4" w:space="0" w:color="000001"/>
+              <w:insideH w:val="single" w:sz="4" w:space="0" w:color="000001"/>
+              <w:insideV w:val="single" w:sz="4" w:space="0" w:color="000001"/>
+            </w:tcBorders>
+            <w:shd w:fill="FFFFFF" w:val="clear"/>
+            <w:tcMar>
+              <w:left w:w="78" w:type="dxa"/>
             </w:tcMar>
           </w:tcPr>
           <w:p>
@@ -4633,27 +4097,7 @@
                 <w:shd w:fill="auto" w:val="clear"/>
                 <w:vertAlign w:val="baseline"/>
               </w:rPr>
-              <w:t xml:space="preserve">Pós-condição: </w:t>
-            </w:r>
-            <w:r>
-              <w:rPr>
-                <w:rFonts w:eastAsia="Arial" w:cs="Arial" w:ascii="Arial" w:hAnsi="Arial"/>
-                <w:b w:val="false"/>
-                <w:i w:val="false"/>
-                <w:caps w:val="false"/>
-                <w:smallCaps w:val="false"/>
-                <w:strike w:val="false"/>
-                <w:dstrike w:val="false"/>
-                <w:color w:val="00000A"/>
-                <w:position w:val="0"/>
-                <w:sz w:val="20"/>
-                <w:sz w:val="20"/>
-                <w:szCs w:val="20"/>
-                <w:u w:val="none"/>
-                <w:shd w:fill="auto" w:val="clear"/>
-                <w:vertAlign w:val="baseline"/>
-              </w:rPr>
-              <w:t xml:space="preserve">Lista de serviços </w:t>
+              <w:t xml:space="preserve">Pós-condição: Lista de serviços </w:t>
             </w:r>
           </w:p>
         </w:tc>
@@ -4662,7 +4106,7 @@
         <w:trPr/>
         <w:tc>
           <w:tcPr>
-            <w:tcW w:w="8643" w:type="dxa"/>
+            <w:tcW w:w="8642" w:type="dxa"/>
             <w:gridSpan w:val="2"/>
             <w:tcBorders>
               <w:top w:val="single" w:sz="4" w:space="0" w:color="000001"/>
@@ -4674,7 +4118,7 @@
             </w:tcBorders>
             <w:shd w:fill="FFFFFF" w:val="clear"/>
             <w:tcMar>
-              <w:left w:w="83" w:type="dxa"/>
+              <w:left w:w="78" w:type="dxa"/>
             </w:tcMar>
           </w:tcPr>
           <w:p>
@@ -4729,7 +4173,7 @@
             </w:tcBorders>
             <w:shd w:fill="FFFFFF" w:val="clear"/>
             <w:tcMar>
-              <w:left w:w="83" w:type="dxa"/>
+              <w:left w:w="78" w:type="dxa"/>
             </w:tcMar>
           </w:tcPr>
           <w:p>
@@ -4770,32 +4214,24 @@
                 <w:sz w:val="20"/>
                 <w:szCs w:val="20"/>
               </w:rPr>
-              <w:t xml:space="preserve"> </w:t>
-            </w:r>
-            <w:r>
-              <w:rPr>
-                <w:rFonts w:eastAsia="Arial" w:cs="Arial" w:ascii="Arial" w:hAnsi="Arial"/>
-                <w:sz w:val="20"/>
-                <w:szCs w:val="20"/>
-              </w:rPr>
-              <w:t>busca de serviços</w:t>
-            </w:r>
-          </w:p>
-        </w:tc>
-        <w:tc>
-          <w:tcPr>
-            <w:tcW w:w="4321" w:type="dxa"/>
-            <w:tcBorders>
-              <w:top w:val="single" w:sz="4" w:space="0" w:color="000001"/>
-              <w:left w:val="single" w:sz="4" w:space="0" w:color="000001"/>
-              <w:bottom w:val="single" w:sz="4" w:space="0" w:color="000001"/>
-              <w:right w:val="single" w:sz="4" w:space="0" w:color="000001"/>
-              <w:insideH w:val="single" w:sz="4" w:space="0" w:color="000001"/>
-              <w:insideV w:val="single" w:sz="4" w:space="0" w:color="000001"/>
-            </w:tcBorders>
-            <w:shd w:fill="FFFFFF" w:val="clear"/>
-            <w:tcMar>
-              <w:left w:w="83" w:type="dxa"/>
+              <w:t xml:space="preserve"> busca de serviços</w:t>
+            </w:r>
+          </w:p>
+        </w:tc>
+        <w:tc>
+          <w:tcPr>
+            <w:tcW w:w="4320" w:type="dxa"/>
+            <w:tcBorders>
+              <w:top w:val="single" w:sz="4" w:space="0" w:color="000001"/>
+              <w:left w:val="single" w:sz="4" w:space="0" w:color="000001"/>
+              <w:bottom w:val="single" w:sz="4" w:space="0" w:color="000001"/>
+              <w:right w:val="single" w:sz="4" w:space="0" w:color="000001"/>
+              <w:insideH w:val="single" w:sz="4" w:space="0" w:color="000001"/>
+              <w:insideV w:val="single" w:sz="4" w:space="0" w:color="000001"/>
+            </w:tcBorders>
+            <w:shd w:fill="FFFFFF" w:val="clear"/>
+            <w:tcMar>
+              <w:left w:w="78" w:type="dxa"/>
             </w:tcMar>
           </w:tcPr>
           <w:p>
@@ -4816,15 +4252,7 @@
                 <w:sz w:val="20"/>
                 <w:szCs w:val="20"/>
               </w:rPr>
-              <w:t xml:space="preserve">2. Sistema </w:t>
-            </w:r>
-            <w:r>
-              <w:rPr>
-                <w:rFonts w:eastAsia="Arial" w:cs="Arial" w:ascii="Arial" w:hAnsi="Arial"/>
-                <w:sz w:val="20"/>
-                <w:szCs w:val="20"/>
-              </w:rPr>
-              <w:t xml:space="preserve">mostra opções de filtro para busca </w:t>
+              <w:t xml:space="preserve">2. Sistema mostra opções de filtro para busca </w:t>
             </w:r>
             <w:bookmarkStart w:id="0" w:name="docs-internal-guid-796d599d-ce95-1e0e-c5d8-69f856eae1db"/>
             <w:bookmarkEnd w:id="0"/>
@@ -4873,7 +4301,7 @@
             </w:tcBorders>
             <w:shd w:fill="FFFFFF" w:val="clear"/>
             <w:tcMar>
-              <w:left w:w="83" w:type="dxa"/>
+              <w:left w:w="78" w:type="dxa"/>
             </w:tcMar>
           </w:tcPr>
           <w:p>
@@ -4894,32 +4322,24 @@
                 <w:sz w:val="20"/>
                 <w:szCs w:val="20"/>
               </w:rPr>
-              <w:t xml:space="preserve">3. Ator </w:t>
-            </w:r>
-            <w:r>
-              <w:rPr>
-                <w:rFonts w:eastAsia="Arial" w:cs="Arial" w:ascii="Arial" w:hAnsi="Arial"/>
-                <w:sz w:val="20"/>
-                <w:szCs w:val="20"/>
-              </w:rPr>
-              <w:t>seleciona “aplicar filtro”.</w:t>
-            </w:r>
-          </w:p>
-        </w:tc>
-        <w:tc>
-          <w:tcPr>
-            <w:tcW w:w="4321" w:type="dxa"/>
-            <w:tcBorders>
-              <w:top w:val="single" w:sz="4" w:space="0" w:color="000001"/>
-              <w:left w:val="single" w:sz="4" w:space="0" w:color="000001"/>
-              <w:bottom w:val="single" w:sz="4" w:space="0" w:color="000001"/>
-              <w:right w:val="single" w:sz="4" w:space="0" w:color="000001"/>
-              <w:insideH w:val="single" w:sz="4" w:space="0" w:color="000001"/>
-              <w:insideV w:val="single" w:sz="4" w:space="0" w:color="000001"/>
-            </w:tcBorders>
-            <w:shd w:fill="FFFFFF" w:val="clear"/>
-            <w:tcMar>
-              <w:left w:w="83" w:type="dxa"/>
+              <w:t>3. Ator seleciona “aplicar filtro”.</w:t>
+            </w:r>
+          </w:p>
+        </w:tc>
+        <w:tc>
+          <w:tcPr>
+            <w:tcW w:w="4320" w:type="dxa"/>
+            <w:tcBorders>
+              <w:top w:val="single" w:sz="4" w:space="0" w:color="000001"/>
+              <w:left w:val="single" w:sz="4" w:space="0" w:color="000001"/>
+              <w:bottom w:val="single" w:sz="4" w:space="0" w:color="000001"/>
+              <w:right w:val="single" w:sz="4" w:space="0" w:color="000001"/>
+              <w:insideH w:val="single" w:sz="4" w:space="0" w:color="000001"/>
+              <w:insideV w:val="single" w:sz="4" w:space="0" w:color="000001"/>
+            </w:tcBorders>
+            <w:shd w:fill="FFFFFF" w:val="clear"/>
+            <w:tcMar>
+              <w:left w:w="78" w:type="dxa"/>
             </w:tcMar>
           </w:tcPr>
           <w:p>
@@ -4940,15 +4360,7 @@
                 <w:sz w:val="20"/>
                 <w:szCs w:val="20"/>
               </w:rPr>
-              <w:t xml:space="preserve">4. Sistema </w:t>
-            </w:r>
-            <w:r>
-              <w:rPr>
-                <w:rFonts w:eastAsia="Arial" w:cs="Arial" w:ascii="Arial" w:hAnsi="Arial"/>
-                <w:sz w:val="20"/>
-                <w:szCs w:val="20"/>
-              </w:rPr>
-              <w:t>cria lista de serviços e apresenta ao usuário.</w:t>
+              <w:t>4. Sistema cria lista de serviços e apresenta ao usuário.</w:t>
             </w:r>
           </w:p>
         </w:tc>
@@ -4968,7 +4380,7 @@
         <w:tblStyle w:val="Table2"/>
         <w:tblW w:w="8643" w:type="dxa"/>
         <w:jc w:val="left"/>
-        <w:tblInd w:w="-148" w:type="dxa"/>
+        <w:tblInd w:w="-153" w:type="dxa"/>
         <w:tblBorders>
           <w:top w:val="single" w:sz="4" w:space="0" w:color="000001"/>
           <w:left w:val="single" w:sz="4" w:space="0" w:color="000001"/>
@@ -4979,7 +4391,7 @@
         </w:tblBorders>
         <w:tblCellMar>
           <w:top w:w="0" w:type="dxa"/>
-          <w:left w:w="83" w:type="dxa"/>
+          <w:left w:w="78" w:type="dxa"/>
           <w:bottom w:w="0" w:type="dxa"/>
           <w:right w:w="108" w:type="dxa"/>
         </w:tblCellMar>
@@ -5005,7 +4417,7 @@
             </w:tcBorders>
             <w:shd w:fill="FFFFFF" w:val="clear"/>
             <w:tcMar>
-              <w:left w:w="83" w:type="dxa"/>
+              <w:left w:w="78" w:type="dxa"/>
             </w:tcMar>
           </w:tcPr>
           <w:p>
@@ -5117,7 +4529,7 @@
             </w:tcBorders>
             <w:shd w:fill="FFFFFF" w:val="clear"/>
             <w:tcMar>
-              <w:left w:w="83" w:type="dxa"/>
+              <w:left w:w="78" w:type="dxa"/>
             </w:tcMar>
           </w:tcPr>
           <w:p>
@@ -5196,7 +4608,7 @@
             </w:tcBorders>
             <w:shd w:fill="FFFFFF" w:val="clear"/>
             <w:tcMar>
-              <w:left w:w="83" w:type="dxa"/>
+              <w:left w:w="78" w:type="dxa"/>
             </w:tcMar>
           </w:tcPr>
           <w:p>
@@ -5276,7 +4688,7 @@
             </w:tcBorders>
             <w:shd w:fill="FFFFFF" w:val="clear"/>
             <w:tcMar>
-              <w:left w:w="83" w:type="dxa"/>
+              <w:left w:w="78" w:type="dxa"/>
             </w:tcMar>
           </w:tcPr>
           <w:p>
@@ -5399,7 +4811,7 @@
             </w:tcBorders>
             <w:shd w:fill="FFFFFF" w:val="clear"/>
             <w:tcMar>
-              <w:left w:w="83" w:type="dxa"/>
+              <w:left w:w="78" w:type="dxa"/>
             </w:tcMar>
           </w:tcPr>
           <w:p>
@@ -5478,7 +4890,7 @@
             </w:tcBorders>
             <w:shd w:fill="FFFFFF" w:val="clear"/>
             <w:tcMar>
-              <w:left w:w="83" w:type="dxa"/>
+              <w:left w:w="78" w:type="dxa"/>
             </w:tcMar>
           </w:tcPr>
           <w:p>
@@ -5550,7 +4962,7 @@
             </w:tcBorders>
             <w:shd w:fill="FFFFFF" w:val="clear"/>
             <w:tcMar>
-              <w:left w:w="83" w:type="dxa"/>
+              <w:left w:w="78" w:type="dxa"/>
             </w:tcMar>
           </w:tcPr>
           <w:p>
@@ -5625,7 +5037,7 @@
             </w:tcBorders>
             <w:shd w:fill="FFFFFF" w:val="clear"/>
             <w:tcMar>
-              <w:left w:w="83" w:type="dxa"/>
+              <w:left w:w="78" w:type="dxa"/>
             </w:tcMar>
           </w:tcPr>
           <w:p>
@@ -5668,7 +5080,7 @@
             </w:tcBorders>
             <w:shd w:fill="FFFFFF" w:val="clear"/>
             <w:tcMar>
-              <w:left w:w="83" w:type="dxa"/>
+              <w:left w:w="78" w:type="dxa"/>
             </w:tcMar>
           </w:tcPr>
           <w:p>
@@ -5723,7 +5135,7 @@
             </w:tcBorders>
             <w:shd w:fill="FFFFFF" w:val="clear"/>
             <w:tcMar>
-              <w:left w:w="83" w:type="dxa"/>
+              <w:left w:w="78" w:type="dxa"/>
             </w:tcMar>
           </w:tcPr>
           <w:p>
@@ -5782,7 +5194,7 @@
             </w:tcBorders>
             <w:shd w:fill="FFFFFF" w:val="clear"/>
             <w:tcMar>
-              <w:left w:w="83" w:type="dxa"/>
+              <w:left w:w="78" w:type="dxa"/>
             </w:tcMar>
           </w:tcPr>
           <w:p>
@@ -5854,7 +5266,7 @@
             </w:tcBorders>
             <w:shd w:fill="FFFFFF" w:val="clear"/>
             <w:tcMar>
-              <w:left w:w="83" w:type="dxa"/>
+              <w:left w:w="78" w:type="dxa"/>
             </w:tcMar>
           </w:tcPr>
           <w:p>
@@ -5909,7 +5321,7 @@
             </w:tcBorders>
             <w:shd w:fill="FFFFFF" w:val="clear"/>
             <w:tcMar>
-              <w:left w:w="83" w:type="dxa"/>
+              <w:left w:w="78" w:type="dxa"/>
             </w:tcMar>
           </w:tcPr>
           <w:p>
@@ -5969,7 +5381,7 @@
             </w:tcBorders>
             <w:shd w:fill="FFFFFF" w:val="clear"/>
             <w:tcMar>
-              <w:left w:w="83" w:type="dxa"/>
+              <w:left w:w="78" w:type="dxa"/>
             </w:tcMar>
           </w:tcPr>
           <w:p>
@@ -6034,7 +5446,7 @@
             </w:tcBorders>
             <w:shd w:fill="FFFFFF" w:val="clear"/>
             <w:tcMar>
-              <w:left w:w="83" w:type="dxa"/>
+              <w:left w:w="78" w:type="dxa"/>
             </w:tcMar>
           </w:tcPr>
           <w:p>
@@ -6114,7 +5526,7 @@
             </w:tcBorders>
             <w:shd w:fill="FFFFFF" w:val="clear"/>
             <w:tcMar>
-              <w:left w:w="83" w:type="dxa"/>
+              <w:left w:w="78" w:type="dxa"/>
             </w:tcMar>
           </w:tcPr>
           <w:p>
@@ -6164,7 +5576,7 @@
             </w:tcBorders>
             <w:shd w:fill="FFFFFF" w:val="clear"/>
             <w:tcMar>
-              <w:left w:w="83" w:type="dxa"/>
+              <w:left w:w="78" w:type="dxa"/>
             </w:tcMar>
           </w:tcPr>
           <w:p>
@@ -6223,7 +5635,7 @@
             </w:tcBorders>
             <w:shd w:fill="FFFFFF" w:val="clear"/>
             <w:tcMar>
-              <w:left w:w="83" w:type="dxa"/>
+              <w:left w:w="78" w:type="dxa"/>
             </w:tcMar>
           </w:tcPr>
           <w:p>
@@ -6295,7 +5707,7 @@
             </w:tcBorders>
             <w:shd w:fill="FFFFFF" w:val="clear"/>
             <w:tcMar>
-              <w:left w:w="83" w:type="dxa"/>
+              <w:left w:w="78" w:type="dxa"/>
             </w:tcMar>
           </w:tcPr>
           <w:p>
@@ -6370,7 +5782,7 @@
             </w:tcBorders>
             <w:shd w:fill="FFFFFF" w:val="clear"/>
             <w:tcMar>
-              <w:left w:w="83" w:type="dxa"/>
+              <w:left w:w="78" w:type="dxa"/>
             </w:tcMar>
           </w:tcPr>
           <w:p>
@@ -6518,7 +5930,7 @@
         <w:tblStyle w:val="Table2"/>
         <w:tblW w:w="8643" w:type="dxa"/>
         <w:jc w:val="left"/>
-        <w:tblInd w:w="-148" w:type="dxa"/>
+        <w:tblInd w:w="-153" w:type="dxa"/>
         <w:tblBorders>
           <w:top w:val="single" w:sz="4" w:space="0" w:color="000001"/>
           <w:left w:val="single" w:sz="4" w:space="0" w:color="000001"/>
@@ -6529,7 +5941,7 @@
         </w:tblBorders>
         <w:tblCellMar>
           <w:top w:w="0" w:type="dxa"/>
-          <w:left w:w="83" w:type="dxa"/>
+          <w:left w:w="78" w:type="dxa"/>
           <w:bottom w:w="0" w:type="dxa"/>
           <w:right w:w="108" w:type="dxa"/>
         </w:tblCellMar>
@@ -6537,13 +5949,13 @@
       </w:tblPr>
       <w:tblGrid>
         <w:gridCol w:w="4322"/>
-        <w:gridCol w:w="4321"/>
+        <w:gridCol w:w="4320"/>
       </w:tblGrid>
       <w:tr>
         <w:trPr/>
         <w:tc>
           <w:tcPr>
-            <w:tcW w:w="8643" w:type="dxa"/>
+            <w:tcW w:w="8642" w:type="dxa"/>
             <w:gridSpan w:val="2"/>
             <w:tcBorders>
               <w:top w:val="single" w:sz="4" w:space="0" w:color="000001"/>
@@ -6555,7 +5967,7 @@
             </w:tcBorders>
             <w:shd w:fill="FFFFFF" w:val="clear"/>
             <w:tcMar>
-              <w:left w:w="83" w:type="dxa"/>
+              <w:left w:w="78" w:type="dxa"/>
             </w:tcMar>
           </w:tcPr>
           <w:p>
@@ -6608,8 +6020,10 @@
                 <w:shd w:fill="auto" w:val="clear"/>
                 <w:vertAlign w:val="baseline"/>
               </w:rPr>
-              <w:t xml:space="preserve">[RF - </w:t>
-            </w:r>
+              <w:t xml:space="preserve">[RF - 9]  </w:t>
+            </w:r>
+            <w:bookmarkStart w:id="3" w:name="docs-internal-guid-796d599d-ce97-05d4-6908-9468d48f66d9"/>
+            <w:bookmarkEnd w:id="3"/>
             <w:r>
               <w:rPr>
                 <w:rFonts w:eastAsia="Arial" w:cs="Arial" w:ascii="Arial" w:hAnsi="Arial"/>
@@ -6625,48 +6039,6 @@
                 <w:sz w:val="20"/>
                 <w:szCs w:val="20"/>
                 <w:u w:val="none"/>
-                <w:shd w:fill="auto" w:val="clear"/>
-                <w:vertAlign w:val="baseline"/>
-              </w:rPr>
-              <w:t>9</w:t>
-            </w:r>
-            <w:r>
-              <w:rPr>
-                <w:rFonts w:eastAsia="Arial" w:cs="Arial" w:ascii="Arial" w:hAnsi="Arial"/>
-                <w:b/>
-                <w:i w:val="false"/>
-                <w:caps w:val="false"/>
-                <w:smallCaps w:val="false"/>
-                <w:strike w:val="false"/>
-                <w:dstrike w:val="false"/>
-                <w:color w:val="00000A"/>
-                <w:position w:val="0"/>
-                <w:sz w:val="20"/>
-                <w:sz w:val="20"/>
-                <w:szCs w:val="20"/>
-                <w:u w:val="none"/>
-                <w:shd w:fill="auto" w:val="clear"/>
-                <w:vertAlign w:val="baseline"/>
-              </w:rPr>
-              <w:t xml:space="preserve">]  </w:t>
-            </w:r>
-            <w:bookmarkStart w:id="3" w:name="docs-internal-guid-796d599d-ce97-05d4-6908-9468d48f66d9"/>
-            <w:bookmarkEnd w:id="3"/>
-            <w:r>
-              <w:rPr>
-                <w:rFonts w:eastAsia="Arial" w:cs="Arial" w:ascii="Arial" w:hAnsi="Arial"/>
-                <w:b/>
-                <w:i w:val="false"/>
-                <w:caps w:val="false"/>
-                <w:smallCaps w:val="false"/>
-                <w:strike w:val="false"/>
-                <w:dstrike w:val="false"/>
-                <w:color w:val="00000A"/>
-                <w:position w:val="0"/>
-                <w:sz w:val="20"/>
-                <w:sz w:val="20"/>
-                <w:szCs w:val="20"/>
-                <w:u w:val="none"/>
                 <w:effect w:val="none"/>
                 <w:shd w:fill="auto" w:val="clear"/>
                 <w:vertAlign w:val="baseline"/>
@@ -6680,7 +6052,7 @@
         <w:trPr/>
         <w:tc>
           <w:tcPr>
-            <w:tcW w:w="8643" w:type="dxa"/>
+            <w:tcW w:w="8642" w:type="dxa"/>
             <w:gridSpan w:val="2"/>
             <w:tcBorders>
               <w:top w:val="single" w:sz="4" w:space="0" w:color="000001"/>
@@ -6692,7 +6064,7 @@
             </w:tcBorders>
             <w:shd w:fill="FFFFFF" w:val="clear"/>
             <w:tcMar>
-              <w:left w:w="83" w:type="dxa"/>
+              <w:left w:w="78" w:type="dxa"/>
             </w:tcMar>
           </w:tcPr>
           <w:p>
@@ -6742,7 +6114,7 @@
         <w:trPr/>
         <w:tc>
           <w:tcPr>
-            <w:tcW w:w="8643" w:type="dxa"/>
+            <w:tcW w:w="8642" w:type="dxa"/>
             <w:gridSpan w:val="2"/>
             <w:tcBorders>
               <w:top w:val="single" w:sz="4" w:space="0" w:color="000001"/>
@@ -6754,7 +6126,7 @@
             </w:tcBorders>
             <w:shd w:fill="FFFFFF" w:val="clear"/>
             <w:tcMar>
-              <w:left w:w="83" w:type="dxa"/>
+              <w:left w:w="78" w:type="dxa"/>
             </w:tcMar>
           </w:tcPr>
           <w:p>
@@ -6795,15 +6167,7 @@
                 <w:sz w:val="20"/>
                 <w:szCs w:val="20"/>
               </w:rPr>
-              <w:t xml:space="preserve">é feita a </w:t>
-            </w:r>
-            <w:r>
-              <w:rPr>
-                <w:rFonts w:eastAsia="Arial" w:cs="Arial" w:ascii="Arial" w:hAnsi="Arial"/>
-                <w:sz w:val="20"/>
-                <w:szCs w:val="20"/>
-              </w:rPr>
-              <w:t>geração de relatórios do evento criado</w:t>
+              <w:t>é feita a geração de relatórios do evento criado</w:t>
             </w:r>
           </w:p>
         </w:tc>
@@ -6825,7 +6189,7 @@
             </w:tcBorders>
             <w:shd w:fill="FFFFFF" w:val="clear"/>
             <w:tcMar>
-              <w:left w:w="83" w:type="dxa"/>
+              <w:left w:w="78" w:type="dxa"/>
             </w:tcMar>
           </w:tcPr>
           <w:p>
@@ -6858,12 +6222,13 @@
                 <w:shd w:fill="auto" w:val="clear"/>
                 <w:vertAlign w:val="baseline"/>
               </w:rPr>
-              <w:t xml:space="preserve">Pré-condição: Execução do [RF – </w:t>
-            </w:r>
-            <w:r>
-              <w:rPr>
-                <w:rFonts w:eastAsia="Arial" w:cs="Arial" w:ascii="Arial" w:hAnsi="Arial"/>
-                <w:b w:val="false"/>
+              <w:t xml:space="preserve">Pré-condição: Execução do [RF – 8] </w:t>
+            </w:r>
+            <w:r>
+              <w:rPr>
+                <w:rFonts w:eastAsia="Arial" w:cs="Arial" w:ascii="Arial" w:hAnsi="Arial"/>
+                <w:b w:val="false"/>
+                <w:bCs w:val="false"/>
                 <w:i w:val="false"/>
                 <w:caps w:val="false"/>
                 <w:smallCaps w:val="false"/>
@@ -6878,65 +6243,24 @@
                 <w:shd w:fill="auto" w:val="clear"/>
                 <w:vertAlign w:val="baseline"/>
               </w:rPr>
-              <w:t>8</w:t>
-            </w:r>
-            <w:r>
-              <w:rPr>
-                <w:rFonts w:eastAsia="Arial" w:cs="Arial" w:ascii="Arial" w:hAnsi="Arial"/>
-                <w:b w:val="false"/>
-                <w:i w:val="false"/>
-                <w:caps w:val="false"/>
-                <w:smallCaps w:val="false"/>
-                <w:strike w:val="false"/>
-                <w:dstrike w:val="false"/>
-                <w:color w:val="00000A"/>
-                <w:position w:val="0"/>
-                <w:sz w:val="20"/>
-                <w:sz w:val="20"/>
-                <w:szCs w:val="20"/>
-                <w:u w:val="none"/>
-                <w:shd w:fill="auto" w:val="clear"/>
-                <w:vertAlign w:val="baseline"/>
-              </w:rPr>
-              <w:t xml:space="preserve">] </w:t>
-            </w:r>
-            <w:r>
-              <w:rPr>
-                <w:rFonts w:eastAsia="Arial" w:cs="Arial" w:ascii="Arial" w:hAnsi="Arial"/>
-                <w:b w:val="false"/>
-                <w:bCs w:val="false"/>
-                <w:i w:val="false"/>
-                <w:caps w:val="false"/>
-                <w:smallCaps w:val="false"/>
-                <w:strike w:val="false"/>
-                <w:dstrike w:val="false"/>
-                <w:color w:val="00000A"/>
-                <w:position w:val="0"/>
-                <w:sz w:val="20"/>
-                <w:sz w:val="20"/>
-                <w:szCs w:val="20"/>
-                <w:u w:val="none"/>
-                <w:shd w:fill="auto" w:val="clear"/>
-                <w:vertAlign w:val="baseline"/>
-              </w:rPr>
               <w:t>Confirmar Evento</w:t>
             </w:r>
           </w:p>
         </w:tc>
         <w:tc>
           <w:tcPr>
-            <w:tcW w:w="4321" w:type="dxa"/>
-            <w:tcBorders>
-              <w:top w:val="single" w:sz="4" w:space="0" w:color="000001"/>
-              <w:left w:val="single" w:sz="4" w:space="0" w:color="000001"/>
-              <w:bottom w:val="single" w:sz="4" w:space="0" w:color="000001"/>
-              <w:right w:val="single" w:sz="4" w:space="0" w:color="000001"/>
-              <w:insideH w:val="single" w:sz="4" w:space="0" w:color="000001"/>
-              <w:insideV w:val="single" w:sz="4" w:space="0" w:color="000001"/>
-            </w:tcBorders>
-            <w:shd w:fill="FFFFFF" w:val="clear"/>
-            <w:tcMar>
-              <w:left w:w="83" w:type="dxa"/>
+            <w:tcW w:w="4320" w:type="dxa"/>
+            <w:tcBorders>
+              <w:top w:val="single" w:sz="4" w:space="0" w:color="000001"/>
+              <w:left w:val="single" w:sz="4" w:space="0" w:color="000001"/>
+              <w:bottom w:val="single" w:sz="4" w:space="0" w:color="000001"/>
+              <w:right w:val="single" w:sz="4" w:space="0" w:color="000001"/>
+              <w:insideH w:val="single" w:sz="4" w:space="0" w:color="000001"/>
+              <w:insideV w:val="single" w:sz="4" w:space="0" w:color="000001"/>
+            </w:tcBorders>
+            <w:shd w:fill="FFFFFF" w:val="clear"/>
+            <w:tcMar>
+              <w:left w:w="78" w:type="dxa"/>
             </w:tcMar>
           </w:tcPr>
           <w:p>
@@ -6969,27 +6293,7 @@
                 <w:shd w:fill="auto" w:val="clear"/>
                 <w:vertAlign w:val="baseline"/>
               </w:rPr>
-              <w:t xml:space="preserve">Pós-condição: </w:t>
-            </w:r>
-            <w:r>
-              <w:rPr>
-                <w:rFonts w:eastAsia="Arial" w:cs="Arial" w:ascii="Arial" w:hAnsi="Arial"/>
-                <w:b w:val="false"/>
-                <w:i w:val="false"/>
-                <w:caps w:val="false"/>
-                <w:smallCaps w:val="false"/>
-                <w:strike w:val="false"/>
-                <w:dstrike w:val="false"/>
-                <w:color w:val="00000A"/>
-                <w:position w:val="0"/>
-                <w:sz w:val="20"/>
-                <w:sz w:val="20"/>
-                <w:szCs w:val="20"/>
-                <w:u w:val="none"/>
-                <w:shd w:fill="auto" w:val="clear"/>
-                <w:vertAlign w:val="baseline"/>
-              </w:rPr>
-              <w:t>Relatório gerado</w:t>
+              <w:t>Pós-condição: Relatório gerado</w:t>
             </w:r>
           </w:p>
         </w:tc>
@@ -6998,7 +6302,7 @@
         <w:trPr/>
         <w:tc>
           <w:tcPr>
-            <w:tcW w:w="8643" w:type="dxa"/>
+            <w:tcW w:w="8642" w:type="dxa"/>
             <w:gridSpan w:val="2"/>
             <w:tcBorders>
               <w:top w:val="single" w:sz="4" w:space="0" w:color="000001"/>
@@ -7010,7 +6314,7 @@
             </w:tcBorders>
             <w:shd w:fill="FFFFFF" w:val="clear"/>
             <w:tcMar>
-              <w:left w:w="83" w:type="dxa"/>
+              <w:left w:w="78" w:type="dxa"/>
             </w:tcMar>
           </w:tcPr>
           <w:p>
@@ -7065,7 +6369,7 @@
             </w:tcBorders>
             <w:shd w:fill="FFFFFF" w:val="clear"/>
             <w:tcMar>
-              <w:left w:w="83" w:type="dxa"/>
+              <w:left w:w="78" w:type="dxa"/>
             </w:tcMar>
           </w:tcPr>
           <w:p>
@@ -7119,18 +6423,18 @@
         </w:tc>
         <w:tc>
           <w:tcPr>
-            <w:tcW w:w="4321" w:type="dxa"/>
-            <w:tcBorders>
-              <w:top w:val="single" w:sz="4" w:space="0" w:color="000001"/>
-              <w:left w:val="single" w:sz="4" w:space="0" w:color="000001"/>
-              <w:bottom w:val="single" w:sz="4" w:space="0" w:color="000001"/>
-              <w:right w:val="single" w:sz="4" w:space="0" w:color="000001"/>
-              <w:insideH w:val="single" w:sz="4" w:space="0" w:color="000001"/>
-              <w:insideV w:val="single" w:sz="4" w:space="0" w:color="000001"/>
-            </w:tcBorders>
-            <w:shd w:fill="FFFFFF" w:val="clear"/>
-            <w:tcMar>
-              <w:left w:w="83" w:type="dxa"/>
+            <w:tcW w:w="4320" w:type="dxa"/>
+            <w:tcBorders>
+              <w:top w:val="single" w:sz="4" w:space="0" w:color="000001"/>
+              <w:left w:val="single" w:sz="4" w:space="0" w:color="000001"/>
+              <w:bottom w:val="single" w:sz="4" w:space="0" w:color="000001"/>
+              <w:right w:val="single" w:sz="4" w:space="0" w:color="000001"/>
+              <w:insideH w:val="single" w:sz="4" w:space="0" w:color="000001"/>
+              <w:insideV w:val="single" w:sz="4" w:space="0" w:color="000001"/>
+            </w:tcBorders>
+            <w:shd w:fill="FFFFFF" w:val="clear"/>
+            <w:tcMar>
+              <w:left w:w="78" w:type="dxa"/>
             </w:tcMar>
           </w:tcPr>
           <w:p>
@@ -7200,7 +6504,7 @@
             </w:tcBorders>
             <w:shd w:fill="FFFFFF" w:val="clear"/>
             <w:tcMar>
-              <w:left w:w="83" w:type="dxa"/>
+              <w:left w:w="78" w:type="dxa"/>
             </w:tcMar>
           </w:tcPr>
           <w:p>
@@ -7220,24 +6524,28 @@
               </w:rPr>
             </w:pPr>
             <w:r>
-              <w:rPr/>
-            </w:r>
-          </w:p>
-        </w:tc>
-        <w:tc>
-          <w:tcPr>
-            <w:tcW w:w="4321" w:type="dxa"/>
-            <w:tcBorders>
-              <w:top w:val="single" w:sz="4" w:space="0" w:color="000001"/>
-              <w:left w:val="single" w:sz="4" w:space="0" w:color="000001"/>
-              <w:bottom w:val="single" w:sz="4" w:space="0" w:color="000001"/>
-              <w:right w:val="single" w:sz="4" w:space="0" w:color="000001"/>
-              <w:insideH w:val="single" w:sz="4" w:space="0" w:color="000001"/>
-              <w:insideV w:val="single" w:sz="4" w:space="0" w:color="000001"/>
-            </w:tcBorders>
-            <w:shd w:fill="FFFFFF" w:val="clear"/>
-            <w:tcMar>
-              <w:left w:w="83" w:type="dxa"/>
+              <w:rPr>
+                <w:rFonts w:eastAsia="Arial" w:cs="Arial" w:ascii="Arial" w:hAnsi="Arial"/>
+                <w:sz w:val="20"/>
+                <w:szCs w:val="20"/>
+              </w:rPr>
+            </w:r>
+          </w:p>
+        </w:tc>
+        <w:tc>
+          <w:tcPr>
+            <w:tcW w:w="4320" w:type="dxa"/>
+            <w:tcBorders>
+              <w:top w:val="single" w:sz="4" w:space="0" w:color="000001"/>
+              <w:left w:val="single" w:sz="4" w:space="0" w:color="000001"/>
+              <w:bottom w:val="single" w:sz="4" w:space="0" w:color="000001"/>
+              <w:right w:val="single" w:sz="4" w:space="0" w:color="000001"/>
+              <w:insideH w:val="single" w:sz="4" w:space="0" w:color="000001"/>
+              <w:insideV w:val="single" w:sz="4" w:space="0" w:color="000001"/>
+            </w:tcBorders>
+            <w:shd w:fill="FFFFFF" w:val="clear"/>
+            <w:tcMar>
+              <w:left w:w="78" w:type="dxa"/>
             </w:tcMar>
           </w:tcPr>
           <w:p>
@@ -7258,23 +6566,7 @@
                 <w:sz w:val="20"/>
                 <w:szCs w:val="20"/>
               </w:rPr>
-              <w:t>1</w:t>
-            </w:r>
-            <w:r>
-              <w:rPr>
-                <w:rFonts w:eastAsia="Arial" w:cs="Arial" w:ascii="Arial" w:hAnsi="Arial"/>
-                <w:sz w:val="20"/>
-                <w:szCs w:val="20"/>
-              </w:rPr>
-              <w:t xml:space="preserve">. Sistema </w:t>
-            </w:r>
-            <w:r>
-              <w:rPr>
-                <w:rFonts w:eastAsia="Arial" w:cs="Arial" w:ascii="Arial" w:hAnsi="Arial"/>
-                <w:sz w:val="20"/>
-                <w:szCs w:val="20"/>
-              </w:rPr>
-              <w:t xml:space="preserve">gera relatório com base no requisito </w:t>
+              <w:t xml:space="preserve">1. Sistema gera relatório com base no requisito </w:t>
             </w:r>
             <w:r>
               <w:rPr>
@@ -7349,7 +6641,7 @@
         <w:tblStyle w:val="Table2"/>
         <w:tblW w:w="8643" w:type="dxa"/>
         <w:jc w:val="left"/>
-        <w:tblInd w:w="-148" w:type="dxa"/>
+        <w:tblInd w:w="-153" w:type="dxa"/>
         <w:tblBorders>
           <w:top w:val="single" w:sz="4" w:space="0" w:color="000001"/>
           <w:left w:val="single" w:sz="4" w:space="0" w:color="000001"/>
@@ -7360,7 +6652,7 @@
         </w:tblBorders>
         <w:tblCellMar>
           <w:top w:w="0" w:type="dxa"/>
-          <w:left w:w="83" w:type="dxa"/>
+          <w:left w:w="78" w:type="dxa"/>
           <w:bottom w:w="0" w:type="dxa"/>
           <w:right w:w="108" w:type="dxa"/>
         </w:tblCellMar>
@@ -7368,13 +6660,13 @@
       </w:tblPr>
       <w:tblGrid>
         <w:gridCol w:w="4322"/>
-        <w:gridCol w:w="4321"/>
+        <w:gridCol w:w="4320"/>
       </w:tblGrid>
       <w:tr>
         <w:trPr/>
         <w:tc>
           <w:tcPr>
-            <w:tcW w:w="8643" w:type="dxa"/>
+            <w:tcW w:w="8642" w:type="dxa"/>
             <w:gridSpan w:val="2"/>
             <w:tcBorders>
               <w:top w:val="single" w:sz="4" w:space="0" w:color="000001"/>
@@ -7386,7 +6678,7 @@
             </w:tcBorders>
             <w:shd w:fill="FFFFFF" w:val="clear"/>
             <w:tcMar>
-              <w:left w:w="83" w:type="dxa"/>
+              <w:left w:w="78" w:type="dxa"/>
             </w:tcMar>
           </w:tcPr>
           <w:p>
@@ -7439,8 +6731,10 @@
                 <w:shd w:fill="auto" w:val="clear"/>
                 <w:vertAlign w:val="baseline"/>
               </w:rPr>
-              <w:t xml:space="preserve">[RF - </w:t>
-            </w:r>
+              <w:t xml:space="preserve">[RF - 10]  </w:t>
+            </w:r>
+            <w:bookmarkStart w:id="4" w:name="docs-internal-guid-796d599d-ce9a-201a-7690-8495ab4d9199"/>
+            <w:bookmarkEnd w:id="4"/>
             <w:r>
               <w:rPr>
                 <w:rFonts w:eastAsia="Arial" w:cs="Arial" w:ascii="Arial" w:hAnsi="Arial"/>
@@ -7456,48 +6750,6 @@
                 <w:sz w:val="20"/>
                 <w:szCs w:val="20"/>
                 <w:u w:val="none"/>
-                <w:shd w:fill="auto" w:val="clear"/>
-                <w:vertAlign w:val="baseline"/>
-              </w:rPr>
-              <w:t>10</w:t>
-            </w:r>
-            <w:r>
-              <w:rPr>
-                <w:rFonts w:eastAsia="Arial" w:cs="Arial" w:ascii="Arial" w:hAnsi="Arial"/>
-                <w:b/>
-                <w:i w:val="false"/>
-                <w:caps w:val="false"/>
-                <w:smallCaps w:val="false"/>
-                <w:strike w:val="false"/>
-                <w:dstrike w:val="false"/>
-                <w:color w:val="00000A"/>
-                <w:position w:val="0"/>
-                <w:sz w:val="20"/>
-                <w:sz w:val="20"/>
-                <w:szCs w:val="20"/>
-                <w:u w:val="none"/>
-                <w:shd w:fill="auto" w:val="clear"/>
-                <w:vertAlign w:val="baseline"/>
-              </w:rPr>
-              <w:t xml:space="preserve">]  </w:t>
-            </w:r>
-            <w:bookmarkStart w:id="4" w:name="docs-internal-guid-796d599d-ce9a-201a-7690-8495ab4d9199"/>
-            <w:bookmarkEnd w:id="4"/>
-            <w:r>
-              <w:rPr>
-                <w:rFonts w:eastAsia="Arial" w:cs="Arial" w:ascii="Arial" w:hAnsi="Arial"/>
-                <w:b/>
-                <w:i w:val="false"/>
-                <w:caps w:val="false"/>
-                <w:smallCaps w:val="false"/>
-                <w:strike w:val="false"/>
-                <w:dstrike w:val="false"/>
-                <w:color w:val="00000A"/>
-                <w:position w:val="0"/>
-                <w:sz w:val="20"/>
-                <w:sz w:val="20"/>
-                <w:szCs w:val="20"/>
-                <w:u w:val="none"/>
                 <w:effect w:val="none"/>
                 <w:shd w:fill="auto" w:val="clear"/>
                 <w:vertAlign w:val="baseline"/>
@@ -7511,7 +6763,7 @@
         <w:trPr/>
         <w:tc>
           <w:tcPr>
-            <w:tcW w:w="8643" w:type="dxa"/>
+            <w:tcW w:w="8642" w:type="dxa"/>
             <w:gridSpan w:val="2"/>
             <w:tcBorders>
               <w:top w:val="single" w:sz="4" w:space="0" w:color="000001"/>
@@ -7523,7 +6775,7 @@
             </w:tcBorders>
             <w:shd w:fill="FFFFFF" w:val="clear"/>
             <w:tcMar>
-              <w:left w:w="83" w:type="dxa"/>
+              <w:left w:w="78" w:type="dxa"/>
             </w:tcMar>
           </w:tcPr>
           <w:p>
@@ -7573,7 +6825,7 @@
         <w:trPr/>
         <w:tc>
           <w:tcPr>
-            <w:tcW w:w="8643" w:type="dxa"/>
+            <w:tcW w:w="8642" w:type="dxa"/>
             <w:gridSpan w:val="2"/>
             <w:tcBorders>
               <w:top w:val="single" w:sz="4" w:space="0" w:color="000001"/>
@@ -7585,7 +6837,7 @@
             </w:tcBorders>
             <w:shd w:fill="FFFFFF" w:val="clear"/>
             <w:tcMar>
-              <w:left w:w="83" w:type="dxa"/>
+              <w:left w:w="78" w:type="dxa"/>
             </w:tcMar>
           </w:tcPr>
           <w:p>
@@ -7626,15 +6878,7 @@
                 <w:sz w:val="20"/>
                 <w:szCs w:val="20"/>
               </w:rPr>
-              <w:t>é feit</w:t>
-            </w:r>
-            <w:r>
-              <w:rPr>
-                <w:rFonts w:eastAsia="Arial" w:cs="Arial" w:ascii="Arial" w:hAnsi="Arial"/>
-                <w:sz w:val="20"/>
-                <w:szCs w:val="20"/>
-              </w:rPr>
-              <w:t>o o acesso aos relatórios do evento</w:t>
+              <w:t>é feito o acesso aos relatórios do evento</w:t>
             </w:r>
           </w:p>
         </w:tc>
@@ -7656,7 +6900,7 @@
             </w:tcBorders>
             <w:shd w:fill="FFFFFF" w:val="clear"/>
             <w:tcMar>
-              <w:left w:w="83" w:type="dxa"/>
+              <w:left w:w="78" w:type="dxa"/>
             </w:tcMar>
           </w:tcPr>
           <w:p>
@@ -7689,64 +6933,24 @@
                 <w:shd w:fill="auto" w:val="clear"/>
                 <w:vertAlign w:val="baseline"/>
               </w:rPr>
-              <w:t xml:space="preserve">Pré-condição: Execução do [RF - </w:t>
-            </w:r>
-            <w:r>
-              <w:rPr>
-                <w:rFonts w:eastAsia="Arial" w:cs="Arial" w:ascii="Arial" w:hAnsi="Arial"/>
-                <w:b w:val="false"/>
-                <w:i w:val="false"/>
-                <w:caps w:val="false"/>
-                <w:smallCaps w:val="false"/>
-                <w:strike w:val="false"/>
-                <w:dstrike w:val="false"/>
-                <w:color w:val="00000A"/>
-                <w:position w:val="0"/>
-                <w:sz w:val="20"/>
-                <w:sz w:val="20"/>
-                <w:szCs w:val="20"/>
-                <w:u w:val="none"/>
-                <w:shd w:fill="auto" w:val="clear"/>
-                <w:vertAlign w:val="baseline"/>
-              </w:rPr>
-              <w:t>9</w:t>
-            </w:r>
-            <w:r>
-              <w:rPr>
-                <w:rFonts w:eastAsia="Arial" w:cs="Arial" w:ascii="Arial" w:hAnsi="Arial"/>
-                <w:b w:val="false"/>
-                <w:i w:val="false"/>
-                <w:caps w:val="false"/>
-                <w:smallCaps w:val="false"/>
-                <w:strike w:val="false"/>
-                <w:dstrike w:val="false"/>
-                <w:color w:val="00000A"/>
-                <w:position w:val="0"/>
-                <w:sz w:val="20"/>
-                <w:sz w:val="20"/>
-                <w:szCs w:val="20"/>
-                <w:u w:val="none"/>
-                <w:shd w:fill="auto" w:val="clear"/>
-                <w:vertAlign w:val="baseline"/>
-              </w:rPr>
-              <w:t xml:space="preserve">] </w:t>
-            </w:r>
-          </w:p>
-        </w:tc>
-        <w:tc>
-          <w:tcPr>
-            <w:tcW w:w="4321" w:type="dxa"/>
-            <w:tcBorders>
-              <w:top w:val="single" w:sz="4" w:space="0" w:color="000001"/>
-              <w:left w:val="single" w:sz="4" w:space="0" w:color="000001"/>
-              <w:bottom w:val="single" w:sz="4" w:space="0" w:color="000001"/>
-              <w:right w:val="single" w:sz="4" w:space="0" w:color="000001"/>
-              <w:insideH w:val="single" w:sz="4" w:space="0" w:color="000001"/>
-              <w:insideV w:val="single" w:sz="4" w:space="0" w:color="000001"/>
-            </w:tcBorders>
-            <w:shd w:fill="FFFFFF" w:val="clear"/>
-            <w:tcMar>
-              <w:left w:w="83" w:type="dxa"/>
+              <w:t xml:space="preserve">Pré-condição: Execução do [RF - 9] </w:t>
+            </w:r>
+          </w:p>
+        </w:tc>
+        <w:tc>
+          <w:tcPr>
+            <w:tcW w:w="4320" w:type="dxa"/>
+            <w:tcBorders>
+              <w:top w:val="single" w:sz="4" w:space="0" w:color="000001"/>
+              <w:left w:val="single" w:sz="4" w:space="0" w:color="000001"/>
+              <w:bottom w:val="single" w:sz="4" w:space="0" w:color="000001"/>
+              <w:right w:val="single" w:sz="4" w:space="0" w:color="000001"/>
+              <w:insideH w:val="single" w:sz="4" w:space="0" w:color="000001"/>
+              <w:insideV w:val="single" w:sz="4" w:space="0" w:color="000001"/>
+            </w:tcBorders>
+            <w:shd w:fill="FFFFFF" w:val="clear"/>
+            <w:tcMar>
+              <w:left w:w="78" w:type="dxa"/>
             </w:tcMar>
           </w:tcPr>
           <w:p>
@@ -7779,27 +6983,7 @@
                 <w:shd w:fill="auto" w:val="clear"/>
                 <w:vertAlign w:val="baseline"/>
               </w:rPr>
-              <w:t xml:space="preserve">Pós-condição: </w:t>
-            </w:r>
-            <w:r>
-              <w:rPr>
-                <w:rFonts w:eastAsia="Arial" w:cs="Arial" w:ascii="Arial" w:hAnsi="Arial"/>
-                <w:b w:val="false"/>
-                <w:i w:val="false"/>
-                <w:caps w:val="false"/>
-                <w:smallCaps w:val="false"/>
-                <w:strike w:val="false"/>
-                <w:dstrike w:val="false"/>
-                <w:color w:val="00000A"/>
-                <w:position w:val="0"/>
-                <w:sz w:val="20"/>
-                <w:sz w:val="20"/>
-                <w:szCs w:val="20"/>
-                <w:u w:val="none"/>
-                <w:shd w:fill="auto" w:val="clear"/>
-                <w:vertAlign w:val="baseline"/>
-              </w:rPr>
-              <w:t>Mostrar relatório acessado</w:t>
+              <w:t>Pós-condição: Mostrar relatório acessado</w:t>
             </w:r>
           </w:p>
         </w:tc>
@@ -7808,7 +6992,7 @@
         <w:trPr/>
         <w:tc>
           <w:tcPr>
-            <w:tcW w:w="8643" w:type="dxa"/>
+            <w:tcW w:w="8642" w:type="dxa"/>
             <w:gridSpan w:val="2"/>
             <w:tcBorders>
               <w:top w:val="single" w:sz="4" w:space="0" w:color="000001"/>
@@ -7820,7 +7004,7 @@
             </w:tcBorders>
             <w:shd w:fill="FFFFFF" w:val="clear"/>
             <w:tcMar>
-              <w:left w:w="83" w:type="dxa"/>
+              <w:left w:w="78" w:type="dxa"/>
             </w:tcMar>
           </w:tcPr>
           <w:p>
@@ -7875,7 +7059,7 @@
             </w:tcBorders>
             <w:shd w:fill="FFFFFF" w:val="clear"/>
             <w:tcMar>
-              <w:left w:w="83" w:type="dxa"/>
+              <w:left w:w="78" w:type="dxa"/>
             </w:tcMar>
           </w:tcPr>
           <w:p>
@@ -7916,40 +7100,24 @@
                 <w:sz w:val="20"/>
                 <w:szCs w:val="20"/>
               </w:rPr>
-              <w:t xml:space="preserve"> “</w:t>
-            </w:r>
-            <w:r>
-              <w:rPr>
-                <w:rFonts w:eastAsia="Arial" w:cs="Arial" w:ascii="Arial" w:hAnsi="Arial"/>
-                <w:sz w:val="20"/>
-                <w:szCs w:val="20"/>
-              </w:rPr>
-              <w:t>Acessar Relatórios</w:t>
-            </w:r>
-            <w:r>
-              <w:rPr>
-                <w:rFonts w:eastAsia="Arial" w:cs="Arial" w:ascii="Arial" w:hAnsi="Arial"/>
-                <w:sz w:val="20"/>
-                <w:szCs w:val="20"/>
-              </w:rPr>
-              <w:t>”</w:t>
-            </w:r>
-          </w:p>
-        </w:tc>
-        <w:tc>
-          <w:tcPr>
-            <w:tcW w:w="4321" w:type="dxa"/>
-            <w:tcBorders>
-              <w:top w:val="single" w:sz="4" w:space="0" w:color="000001"/>
-              <w:left w:val="single" w:sz="4" w:space="0" w:color="000001"/>
-              <w:bottom w:val="single" w:sz="4" w:space="0" w:color="000001"/>
-              <w:right w:val="single" w:sz="4" w:space="0" w:color="000001"/>
-              <w:insideH w:val="single" w:sz="4" w:space="0" w:color="000001"/>
-              <w:insideV w:val="single" w:sz="4" w:space="0" w:color="000001"/>
-            </w:tcBorders>
-            <w:shd w:fill="FFFFFF" w:val="clear"/>
-            <w:tcMar>
-              <w:left w:w="83" w:type="dxa"/>
+              <w:t xml:space="preserve"> “Acessar Relatórios”</w:t>
+            </w:r>
+          </w:p>
+        </w:tc>
+        <w:tc>
+          <w:tcPr>
+            <w:tcW w:w="4320" w:type="dxa"/>
+            <w:tcBorders>
+              <w:top w:val="single" w:sz="4" w:space="0" w:color="000001"/>
+              <w:left w:val="single" w:sz="4" w:space="0" w:color="000001"/>
+              <w:bottom w:val="single" w:sz="4" w:space="0" w:color="000001"/>
+              <w:right w:val="single" w:sz="4" w:space="0" w:color="000001"/>
+              <w:insideH w:val="single" w:sz="4" w:space="0" w:color="000001"/>
+              <w:insideV w:val="single" w:sz="4" w:space="0" w:color="000001"/>
+            </w:tcBorders>
+            <w:shd w:fill="FFFFFF" w:val="clear"/>
+            <w:tcMar>
+              <w:left w:w="78" w:type="dxa"/>
             </w:tcMar>
           </w:tcPr>
           <w:p>
@@ -7970,15 +7138,7 @@
                 <w:sz w:val="20"/>
                 <w:szCs w:val="20"/>
               </w:rPr>
-              <w:t xml:space="preserve">2. Sistema </w:t>
-            </w:r>
-            <w:r>
-              <w:rPr>
-                <w:rFonts w:eastAsia="Arial" w:cs="Arial" w:ascii="Arial" w:hAnsi="Arial"/>
-                <w:sz w:val="20"/>
-                <w:szCs w:val="20"/>
-              </w:rPr>
-              <w:t xml:space="preserve">mostra os relatórios gerados para o usuário com base no requisito </w:t>
+              <w:t xml:space="preserve">2. Sistema mostra os relatórios gerados para o usuário com base no requisito </w:t>
             </w:r>
             <w:r>
               <w:rPr>
@@ -8020,7 +7180,7 @@
             </w:tcBorders>
             <w:shd w:fill="FFFFFF" w:val="clear"/>
             <w:tcMar>
-              <w:left w:w="83" w:type="dxa"/>
+              <w:left w:w="78" w:type="dxa"/>
             </w:tcMar>
           </w:tcPr>
           <w:p>
@@ -8041,32 +7201,24 @@
                 <w:sz w:val="20"/>
                 <w:szCs w:val="20"/>
               </w:rPr>
-              <w:t xml:space="preserve">3. Ator </w:t>
-            </w:r>
-            <w:r>
-              <w:rPr>
-                <w:rFonts w:eastAsia="Arial" w:cs="Arial" w:ascii="Arial" w:hAnsi="Arial"/>
-                <w:sz w:val="20"/>
-                <w:szCs w:val="20"/>
-              </w:rPr>
-              <w:t>seleciona relatório de interesse</w:t>
-            </w:r>
-          </w:p>
-        </w:tc>
-        <w:tc>
-          <w:tcPr>
-            <w:tcW w:w="4321" w:type="dxa"/>
-            <w:tcBorders>
-              <w:top w:val="single" w:sz="4" w:space="0" w:color="000001"/>
-              <w:left w:val="single" w:sz="4" w:space="0" w:color="000001"/>
-              <w:bottom w:val="single" w:sz="4" w:space="0" w:color="000001"/>
-              <w:right w:val="single" w:sz="4" w:space="0" w:color="000001"/>
-              <w:insideH w:val="single" w:sz="4" w:space="0" w:color="000001"/>
-              <w:insideV w:val="single" w:sz="4" w:space="0" w:color="000001"/>
-            </w:tcBorders>
-            <w:shd w:fill="FFFFFF" w:val="clear"/>
-            <w:tcMar>
-              <w:left w:w="83" w:type="dxa"/>
+              <w:t>3. Ator seleciona relatório de interesse</w:t>
+            </w:r>
+          </w:p>
+        </w:tc>
+        <w:tc>
+          <w:tcPr>
+            <w:tcW w:w="4320" w:type="dxa"/>
+            <w:tcBorders>
+              <w:top w:val="single" w:sz="4" w:space="0" w:color="000001"/>
+              <w:left w:val="single" w:sz="4" w:space="0" w:color="000001"/>
+              <w:bottom w:val="single" w:sz="4" w:space="0" w:color="000001"/>
+              <w:right w:val="single" w:sz="4" w:space="0" w:color="000001"/>
+              <w:insideH w:val="single" w:sz="4" w:space="0" w:color="000001"/>
+              <w:insideV w:val="single" w:sz="4" w:space="0" w:color="000001"/>
+            </w:tcBorders>
+            <w:shd w:fill="FFFFFF" w:val="clear"/>
+            <w:tcMar>
+              <w:left w:w="78" w:type="dxa"/>
             </w:tcMar>
           </w:tcPr>
           <w:p>
@@ -8087,15 +7239,7 @@
                 <w:sz w:val="20"/>
                 <w:szCs w:val="20"/>
               </w:rPr>
-              <w:t xml:space="preserve">4. </w:t>
-            </w:r>
-            <w:r>
-              <w:rPr>
-                <w:rFonts w:eastAsia="Arial" w:cs="Arial" w:ascii="Arial" w:hAnsi="Arial"/>
-                <w:sz w:val="20"/>
-                <w:szCs w:val="20"/>
-              </w:rPr>
-              <w:t>Sistema mostra o relatório selecionado</w:t>
+              <w:t>4. Sistema mostra o relatório selecionado</w:t>
             </w:r>
           </w:p>
         </w:tc>
@@ -8104,7 +7248,7 @@
         <w:trPr/>
         <w:tc>
           <w:tcPr>
-            <w:tcW w:w="8643" w:type="dxa"/>
+            <w:tcW w:w="8642" w:type="dxa"/>
             <w:gridSpan w:val="2"/>
             <w:tcBorders>
               <w:top w:val="single" w:sz="4" w:space="0" w:color="000001"/>
@@ -8116,7 +7260,7 @@
             </w:tcBorders>
             <w:shd w:fill="FFFFFF" w:val="clear"/>
             <w:tcMar>
-              <w:left w:w="83" w:type="dxa"/>
+              <w:left w:w="78" w:type="dxa"/>
             </w:tcMar>
           </w:tcPr>
           <w:p>
@@ -8171,7 +7315,7 @@
             </w:tcBorders>
             <w:shd w:fill="FFFFFF" w:val="clear"/>
             <w:tcMar>
-              <w:left w:w="83" w:type="dxa"/>
+              <w:left w:w="78" w:type="dxa"/>
             </w:tcMar>
           </w:tcPr>
           <w:p>
@@ -8191,24 +7335,28 @@
               </w:rPr>
             </w:pPr>
             <w:r>
-              <w:rPr/>
-            </w:r>
-          </w:p>
-        </w:tc>
-        <w:tc>
-          <w:tcPr>
-            <w:tcW w:w="4321" w:type="dxa"/>
-            <w:tcBorders>
-              <w:top w:val="single" w:sz="4" w:space="0" w:color="000001"/>
-              <w:left w:val="single" w:sz="4" w:space="0" w:color="000001"/>
-              <w:bottom w:val="single" w:sz="4" w:space="0" w:color="000001"/>
-              <w:right w:val="single" w:sz="4" w:space="0" w:color="000001"/>
-              <w:insideH w:val="single" w:sz="4" w:space="0" w:color="000001"/>
-              <w:insideV w:val="single" w:sz="4" w:space="0" w:color="000001"/>
-            </w:tcBorders>
-            <w:shd w:fill="FFFFFF" w:val="clear"/>
-            <w:tcMar>
-              <w:left w:w="83" w:type="dxa"/>
+              <w:rPr>
+                <w:rFonts w:eastAsia="Arial" w:cs="Arial" w:ascii="Arial" w:hAnsi="Arial"/>
+                <w:sz w:val="20"/>
+                <w:szCs w:val="20"/>
+              </w:rPr>
+            </w:r>
+          </w:p>
+        </w:tc>
+        <w:tc>
+          <w:tcPr>
+            <w:tcW w:w="4320" w:type="dxa"/>
+            <w:tcBorders>
+              <w:top w:val="single" w:sz="4" w:space="0" w:color="000001"/>
+              <w:left w:val="single" w:sz="4" w:space="0" w:color="000001"/>
+              <w:bottom w:val="single" w:sz="4" w:space="0" w:color="000001"/>
+              <w:right w:val="single" w:sz="4" w:space="0" w:color="000001"/>
+              <w:insideH w:val="single" w:sz="4" w:space="0" w:color="000001"/>
+              <w:insideV w:val="single" w:sz="4" w:space="0" w:color="000001"/>
+            </w:tcBorders>
+            <w:shd w:fill="FFFFFF" w:val="clear"/>
+            <w:tcMar>
+              <w:left w:w="78" w:type="dxa"/>
             </w:tcMar>
           </w:tcPr>
           <w:p>
@@ -8229,23 +7377,7 @@
                 <w:sz w:val="20"/>
                 <w:szCs w:val="20"/>
               </w:rPr>
-              <w:t>2</w:t>
-            </w:r>
-            <w:r>
-              <w:rPr>
-                <w:rFonts w:eastAsia="Arial" w:cs="Arial" w:ascii="Arial" w:hAnsi="Arial"/>
-                <w:sz w:val="20"/>
-                <w:szCs w:val="20"/>
-              </w:rPr>
-              <w:t xml:space="preserve">a. Sistema informa </w:t>
-            </w:r>
-            <w:r>
-              <w:rPr>
-                <w:rFonts w:eastAsia="Arial" w:cs="Arial" w:ascii="Arial" w:hAnsi="Arial"/>
-                <w:sz w:val="20"/>
-                <w:szCs w:val="20"/>
-              </w:rPr>
-              <w:t>que não existem relatórios a serem mostrados.</w:t>
+              <w:t>2a. Sistema informa que não existem relatórios a serem mostrados.</w:t>
             </w:r>
           </w:p>
         </w:tc>
@@ -8267,7 +7399,7 @@
             </w:tcBorders>
             <w:shd w:fill="FFFFFF" w:val="clear"/>
             <w:tcMar>
-              <w:left w:w="83" w:type="dxa"/>
+              <w:left w:w="78" w:type="dxa"/>
             </w:tcMar>
           </w:tcPr>
           <w:p>
@@ -8321,18 +7453,18 @@
         </w:tc>
         <w:tc>
           <w:tcPr>
-            <w:tcW w:w="4321" w:type="dxa"/>
-            <w:tcBorders>
-              <w:top w:val="single" w:sz="4" w:space="0" w:color="000001"/>
-              <w:left w:val="single" w:sz="4" w:space="0" w:color="000001"/>
-              <w:bottom w:val="single" w:sz="4" w:space="0" w:color="000001"/>
-              <w:right w:val="single" w:sz="4" w:space="0" w:color="000001"/>
-              <w:insideH w:val="single" w:sz="4" w:space="0" w:color="000001"/>
-              <w:insideV w:val="single" w:sz="4" w:space="0" w:color="000001"/>
-            </w:tcBorders>
-            <w:shd w:fill="FFFFFF" w:val="clear"/>
-            <w:tcMar>
-              <w:left w:w="83" w:type="dxa"/>
+            <w:tcW w:w="4320" w:type="dxa"/>
+            <w:tcBorders>
+              <w:top w:val="single" w:sz="4" w:space="0" w:color="000001"/>
+              <w:left w:val="single" w:sz="4" w:space="0" w:color="000001"/>
+              <w:bottom w:val="single" w:sz="4" w:space="0" w:color="000001"/>
+              <w:right w:val="single" w:sz="4" w:space="0" w:color="000001"/>
+              <w:insideH w:val="single" w:sz="4" w:space="0" w:color="000001"/>
+              <w:insideV w:val="single" w:sz="4" w:space="0" w:color="000001"/>
+            </w:tcBorders>
+            <w:shd w:fill="FFFFFF" w:val="clear"/>
+            <w:tcMar>
+              <w:left w:w="78" w:type="dxa"/>
             </w:tcMar>
           </w:tcPr>
           <w:p>
@@ -8364,9 +7496,6 @@
         <w:pStyle w:val="Normal"/>
         <w:rPr/>
       </w:pPr>
-      <w:bookmarkStart w:id="5" w:name="__DdeLink__601_2455322665"/>
-      <w:bookmarkStart w:id="6" w:name="__DdeLink__601_2455322665"/>
-      <w:bookmarkEnd w:id="6"/>
       <w:r>
         <w:rPr/>
       </w:r>
@@ -8418,6 +7547,7 @@
   </w:style>
   <w:style w:type="paragraph" w:styleId="Ttulo1">
     <w:name w:val="Heading 1"/>
+    <w:basedOn w:val="Normal"/>
     <w:next w:val="Normal"/>
     <w:qFormat/>
     <w:pPr>
@@ -8425,6 +7555,7 @@
       <w:keepLines/>
       <w:widowControl/>
       <w:shd w:val="clear" w:fill="auto"/>
+      <w:bidi w:val="0"/>
       <w:spacing w:lineRule="auto" w:line="240" w:before="480" w:after="120"/>
       <w:ind w:left="0" w:right="0" w:hanging="0"/>
       <w:jc w:val="left"/>
@@ -8451,6 +7582,7 @@
   </w:style>
   <w:style w:type="paragraph" w:styleId="Ttulo2">
     <w:name w:val="Heading 2"/>
+    <w:basedOn w:val="Normal"/>
     <w:next w:val="Normal"/>
     <w:qFormat/>
     <w:pPr>
@@ -8458,6 +7590,7 @@
       <w:keepLines/>
       <w:widowControl/>
       <w:shd w:val="clear" w:fill="auto"/>
+      <w:bidi w:val="0"/>
       <w:spacing w:lineRule="auto" w:line="240" w:before="360" w:after="80"/>
       <w:ind w:left="0" w:right="0" w:hanging="0"/>
       <w:jc w:val="left"/>
@@ -8484,6 +7617,7 @@
   </w:style>
   <w:style w:type="paragraph" w:styleId="Ttulo3">
     <w:name w:val="Heading 3"/>
+    <w:basedOn w:val="Normal"/>
     <w:next w:val="Normal"/>
     <w:qFormat/>
     <w:pPr>
@@ -8491,6 +7625,7 @@
       <w:keepLines/>
       <w:widowControl/>
       <w:shd w:val="clear" w:fill="auto"/>
+      <w:bidi w:val="0"/>
       <w:spacing w:lineRule="auto" w:line="240" w:before="280" w:after="80"/>
       <w:ind w:left="0" w:right="0" w:hanging="0"/>
       <w:jc w:val="left"/>
@@ -8517,6 +7652,7 @@
   </w:style>
   <w:style w:type="paragraph" w:styleId="Ttulo4">
     <w:name w:val="Heading 4"/>
+    <w:basedOn w:val="Normal"/>
     <w:next w:val="Normal"/>
     <w:qFormat/>
     <w:pPr>
@@ -8524,6 +7660,7 @@
       <w:keepLines/>
       <w:widowControl/>
       <w:shd w:val="clear" w:fill="auto"/>
+      <w:bidi w:val="0"/>
       <w:spacing w:lineRule="auto" w:line="240" w:before="240" w:after="40"/>
       <w:ind w:left="0" w:right="0" w:hanging="0"/>
       <w:jc w:val="left"/>
@@ -8550,6 +7687,7 @@
   </w:style>
   <w:style w:type="paragraph" w:styleId="Ttulo5">
     <w:name w:val="Heading 5"/>
+    <w:basedOn w:val="Normal"/>
     <w:next w:val="Normal"/>
     <w:qFormat/>
     <w:pPr>
@@ -8557,6 +7695,7 @@
       <w:keepLines/>
       <w:widowControl/>
       <w:shd w:val="clear" w:fill="auto"/>
+      <w:bidi w:val="0"/>
       <w:spacing w:lineRule="auto" w:line="240" w:before="220" w:after="40"/>
       <w:ind w:left="0" w:right="0" w:hanging="0"/>
       <w:jc w:val="left"/>
@@ -8583,6 +7722,7 @@
   </w:style>
   <w:style w:type="paragraph" w:styleId="Ttulo6">
     <w:name w:val="Heading 6"/>
+    <w:basedOn w:val="Normal"/>
     <w:next w:val="Normal"/>
     <w:qFormat/>
     <w:pPr>
@@ -8590,6 +7730,7 @@
       <w:keepLines/>
       <w:widowControl/>
       <w:shd w:val="clear" w:fill="auto"/>
+      <w:bidi w:val="0"/>
       <w:spacing w:lineRule="auto" w:line="240" w:before="200" w:after="40"/>
       <w:ind w:left="0" w:right="0" w:hanging="0"/>
       <w:jc w:val="left"/>

</xml_diff>